<commit_message>
update 11 3 2018
</commit_message>
<xml_diff>
--- a/Android Developer Ahmed Hesham.docx
+++ b/Android Developer Ahmed Hesham.docx
@@ -1101,16 +1101,7 @@
         <w:rPr>
           <w:rFonts w:asciiTheme="majorBidi" w:hAnsiTheme="majorBidi" w:cstheme="majorBidi"/>
         </w:rPr>
-        <w:t>Development Skills</w:t>
-      </w:r>
-    </w:p>
-    <w:p>
-      <w:pPr>
-        <w:pStyle w:val="Heading2"/>
-        <w:spacing w:line="240" w:lineRule="auto"/>
-      </w:pPr>
-      <w:r>
-        <w:t>Programming Language</w:t>
+        <w:t xml:space="preserve">Project </w:t>
       </w:r>
     </w:p>
     <w:p>
@@ -1127,13 +1118,40 @@
           <w:szCs w:val="28"/>
         </w:rPr>
       </w:pPr>
+      <w:hyperlink r:id="rId8" w:history="1">
+        <w:r>
+          <w:rPr>
+            <w:rStyle w:val="Hyperlink"/>
+            <w:rFonts w:asciiTheme="majorBidi" w:hAnsiTheme="majorBidi" w:cstheme="majorBidi"/>
+            <w:sz w:val="28"/>
+            <w:szCs w:val="28"/>
+          </w:rPr>
+          <w:t>https://github.com/H-Ahmed/Limousine</w:t>
+        </w:r>
+      </w:hyperlink>
+    </w:p>
+    <w:p>
+      <w:pPr>
+        <w:pStyle w:val="Heading1"/>
+        <w:spacing w:line="240" w:lineRule="auto"/>
+        <w:rPr>
+          <w:rFonts w:asciiTheme="majorBidi" w:hAnsiTheme="majorBidi" w:cstheme="majorBidi"/>
+        </w:rPr>
+      </w:pPr>
       <w:r>
         <w:rPr>
           <w:rFonts w:asciiTheme="majorBidi" w:hAnsiTheme="majorBidi" w:cstheme="majorBidi"/>
-          <w:sz w:val="28"/>
-          <w:szCs w:val="28"/>
-        </w:rPr>
-        <w:t>Java</w:t>
+        </w:rPr>
+        <w:t>Development Skills</w:t>
+      </w:r>
+    </w:p>
+    <w:p>
+      <w:pPr>
+        <w:pStyle w:val="Heading2"/>
+        <w:spacing w:line="240" w:lineRule="auto"/>
+      </w:pPr>
+      <w:r>
+        <w:t>Programming Language</w:t>
       </w:r>
     </w:p>
     <w:p>
@@ -1156,7 +1174,7 @@
           <w:sz w:val="28"/>
           <w:szCs w:val="28"/>
         </w:rPr>
-        <w:t>HTML</w:t>
+        <w:t>Java</w:t>
       </w:r>
     </w:p>
     <w:p>
@@ -1179,6 +1197,29 @@
           <w:sz w:val="28"/>
           <w:szCs w:val="28"/>
         </w:rPr>
+        <w:t>HTML</w:t>
+      </w:r>
+    </w:p>
+    <w:p>
+      <w:pPr>
+        <w:pStyle w:val="ListParagraph"/>
+        <w:numPr>
+          <w:ilvl w:val="0"/>
+          <w:numId w:val="12"/>
+        </w:numPr>
+        <w:spacing w:line="240" w:lineRule="auto"/>
+        <w:rPr>
+          <w:rFonts w:asciiTheme="majorBidi" w:hAnsiTheme="majorBidi" w:cstheme="majorBidi"/>
+          <w:sz w:val="28"/>
+          <w:szCs w:val="28"/>
+        </w:rPr>
+      </w:pPr>
+      <w:r>
+        <w:rPr>
+          <w:rFonts w:asciiTheme="majorBidi" w:hAnsiTheme="majorBidi" w:cstheme="majorBidi"/>
+          <w:sz w:val="28"/>
+          <w:szCs w:val="28"/>
+        </w:rPr>
         <w:t>CSS</w:t>
       </w:r>
     </w:p>
@@ -1274,6 +1315,7 @@
         <w:spacing w:line="240" w:lineRule="auto"/>
       </w:pPr>
       <w:r>
+        <w:lastRenderedPageBreak/>
         <w:t>General Concept</w:t>
       </w:r>
     </w:p>
@@ -1343,7 +1385,6 @@
           <w:sz w:val="28"/>
           <w:szCs w:val="28"/>
         </w:rPr>
-        <w:lastRenderedPageBreak/>
         <w:t>Design Patterns</w:t>
       </w:r>
     </w:p>
@@ -1771,6 +1812,8 @@
               </w:rPr>
               <w:t>Desert Fox, Cairo Egypt</w:t>
             </w:r>
+            <w:bookmarkStart w:id="0" w:name="_GoBack"/>
+            <w:bookmarkEnd w:id="0"/>
           </w:p>
         </w:tc>
       </w:tr>
@@ -1865,8 +1908,6 @@
           <w:szCs w:val="2"/>
         </w:rPr>
       </w:pPr>
-      <w:bookmarkStart w:id="0" w:name="_GoBack"/>
-      <w:bookmarkEnd w:id="0"/>
       <w:r>
         <w:rPr>
           <w:rFonts w:asciiTheme="majorBidi" w:hAnsiTheme="majorBidi" w:cstheme="majorBidi"/>
@@ -1910,70 +1951,70 @@
         <v:path o:extrusionok="f" gradientshapeok="t" o:connecttype="rect"/>
         <o:lock v:ext="edit" aspectratio="t"/>
       </v:shapetype>
-      <v:shape id="_x0000_i1036" type="#_x0000_t75" style="width:39.75pt;height:38.4pt;visibility:visible;mso-wrap-style:square" o:bullet="t">
+      <v:shape id="_x0000_i1086" type="#_x0000_t75" style="width:39.75pt;height:38.4pt;visibility:visible;mso-wrap-style:square" o:bullet="t">
         <v:imagedata r:id="rId1" o:title="" croptop="-1f" cropbottom="8323f"/>
       </v:shape>
     </w:pict>
   </w:numPicBullet>
   <w:numPicBullet w:numPicBulletId="1">
     <w:pict>
-      <v:shape id="_x0000_i1037" type="#_x0000_t75" style="width:50.75pt;height:41.85pt;visibility:visible;mso-wrap-style:square" o:bullet="t">
+      <v:shape id="_x0000_i1087" type="#_x0000_t75" style="width:50.75pt;height:41.85pt;visibility:visible;mso-wrap-style:square" o:bullet="t">
         <v:imagedata r:id="rId2" o:title="" croptop="1f" cropbottom="10867f"/>
       </v:shape>
     </w:pict>
   </w:numPicBullet>
   <w:numPicBullet w:numPicBulletId="2">
     <w:pict>
-      <v:shape id="_x0000_i1038" type="#_x0000_t75" style="width:45.95pt;height:37.7pt;visibility:visible;mso-wrap-style:square" o:bullet="t">
+      <v:shape id="_x0000_i1088" type="#_x0000_t75" style="width:45.95pt;height:37.7pt;visibility:visible;mso-wrap-style:square" o:bullet="t">
         <v:imagedata r:id="rId3" o:title="" croptop="6314f" cropbottom="4381f" cropleft="7604f" cropright="5335f"/>
       </v:shape>
     </w:pict>
   </w:numPicBullet>
   <w:numPicBullet w:numPicBulletId="3">
     <w:pict>
-      <v:shape id="_x0000_i1039" type="#_x0000_t75" style="width:41.85pt;height:47.3pt;visibility:visible;mso-wrap-style:square" o:bullet="t">
+      <v:shape id="_x0000_i1089" type="#_x0000_t75" style="width:41.85pt;height:47.3pt;visibility:visible;mso-wrap-style:square" o:bullet="t">
         <v:imagedata r:id="rId4" o:title="" croptop="4166f" cropbottom="8669f" cropleft="9882f" cropright="4657f"/>
       </v:shape>
     </w:pict>
   </w:numPicBullet>
   <w:numPicBullet w:numPicBulletId="4">
     <w:pict>
-      <v:shape id="_x0000_i1040" type="#_x0000_t75" alt="http://collegediderot.fr/siteweb/images/stories/e-services/AppletsIcons/OPAC.png" style="width:512.25pt;height:512.25pt;visibility:visible;mso-wrap-style:square" o:bullet="t">
+      <v:shape id="_x0000_i1090" type="#_x0000_t75" alt="http://collegediderot.fr/siteweb/images/stories/e-services/AppletsIcons/OPAC.png" style="width:512.25pt;height:512.25pt;visibility:visible;mso-wrap-style:square" o:bullet="t">
         <v:imagedata r:id="rId5" o:title="OPAC" croptop="8491f" cropbottom="11236f" cropleft="8448f" cropright="8233f"/>
       </v:shape>
     </w:pict>
   </w:numPicBullet>
   <w:numPicBullet w:numPicBulletId="5">
     <w:pict>
-      <v:shape id="_x0000_i1041" type="#_x0000_t75" style="width:384pt;height:384pt;visibility:visible;mso-wrap-style:square" o:bullet="t">
+      <v:shape id="_x0000_i1091" type="#_x0000_t75" style="width:384pt;height:384pt;visibility:visible;mso-wrap-style:square" o:bullet="t">
         <v:imagedata r:id="rId6" o:title="person"/>
       </v:shape>
     </w:pict>
   </w:numPicBullet>
   <w:numPicBullet w:numPicBulletId="6">
     <w:pict>
-      <v:shape id="_x0000_i1042" type="#_x0000_t75" style="width:512.25pt;height:512.25pt;visibility:visible;mso-wrap-style:square" o:bullet="t">
+      <v:shape id="_x0000_i1092" type="#_x0000_t75" style="width:512.25pt;height:512.25pt;visibility:visible;mso-wrap-style:square" o:bullet="t">
         <v:imagedata r:id="rId7" o:title="work experiance"/>
       </v:shape>
     </w:pict>
   </w:numPicBullet>
   <w:numPicBullet w:numPicBulletId="7">
     <w:pict>
-      <v:shape id="_x0000_i1043" type="#_x0000_t75" style="width:384pt;height:384pt;visibility:visible;mso-wrap-style:square" o:bullet="t">
+      <v:shape id="_x0000_i1093" type="#_x0000_t75" style="width:384pt;height:384pt;visibility:visible;mso-wrap-style:square" o:bullet="t">
         <v:imagedata r:id="rId8" o:title="training-512"/>
       </v:shape>
     </w:pict>
   </w:numPicBullet>
   <w:numPicBullet w:numPicBulletId="8">
     <w:pict>
-      <v:shape id="_x0000_i1044" type="#_x0000_t75" style="width:384pt;height:384pt;visibility:visible;mso-wrap-style:square" o:bullet="t">
+      <v:shape id="_x0000_i1094" type="#_x0000_t75" style="width:384pt;height:384pt;visibility:visible;mso-wrap-style:square" o:bullet="t">
         <v:imagedata r:id="rId9" o:title="graduation-cap-512"/>
       </v:shape>
     </w:pict>
   </w:numPicBullet>
   <w:numPicBullet w:numPicBulletId="9">
     <w:pict>
-      <v:shape id="_x0000_i1045" type="#_x0000_t75" style="width:384pt;height:384pt;visibility:visible;mso-wrap-style:square" o:bullet="t">
+      <v:shape id="_x0000_i1095" type="#_x0000_t75" style="width:384pt;height:384pt;visibility:visible;mso-wrap-style:square" o:bullet="t">
         <v:imagedata r:id="rId10" o:title="skill"/>
       </v:shape>
     </w:pict>

</xml_diff>

<commit_message>
12-10-2018 with data structure and design pattern
</commit_message>
<xml_diff>
--- a/Android Developer Ahmed Hesham.docx
+++ b/Android Developer Ahmed Hesham.docx
@@ -2,311 +2,6 @@
 <file path=word/document.xml><?xml version="1.0" encoding="utf-8"?>
 <w:document xmlns:wpc="http://schemas.microsoft.com/office/word/2010/wordprocessingCanvas" xmlns:mc="http://schemas.openxmlformats.org/markup-compatibility/2006" xmlns:o="urn:schemas-microsoft-com:office:office" xmlns:r="http://schemas.openxmlformats.org/officeDocument/2006/relationships" xmlns:m="http://schemas.openxmlformats.org/officeDocument/2006/math" xmlns:v="urn:schemas-microsoft-com:vml" xmlns:wp14="http://schemas.microsoft.com/office/word/2010/wordprocessingDrawing" xmlns:wp="http://schemas.openxmlformats.org/drawingml/2006/wordprocessingDrawing" xmlns:w10="urn:schemas-microsoft-com:office:word" xmlns:w="http://schemas.openxmlformats.org/wordprocessingml/2006/main" xmlns:w14="http://schemas.microsoft.com/office/word/2010/wordml" xmlns:w15="http://schemas.microsoft.com/office/word/2012/wordml" xmlns:wpg="http://schemas.microsoft.com/office/word/2010/wordprocessingGroup" xmlns:wpi="http://schemas.microsoft.com/office/word/2010/wordprocessingInk" xmlns:wne="http://schemas.microsoft.com/office/word/2006/wordml" xmlns:wps="http://schemas.microsoft.com/office/word/2010/wordprocessingShape" mc:Ignorable="w14 w15 wp14">
   <w:body>
-    <w:p>
-      <w:pPr>
-        <w:spacing w:line="240" w:lineRule="auto"/>
-        <w:jc w:val="center"/>
-        <w:rPr>
-          <w:rFonts w:asciiTheme="majorBidi" w:hAnsiTheme="majorBidi" w:cstheme="majorBidi"/>
-          <w:b/>
-          <w:bCs/>
-          <w:sz w:val="32"/>
-          <w:szCs w:val="32"/>
-        </w:rPr>
-      </w:pPr>
-      <w:r>
-        <w:rPr>
-          <w:rFonts w:asciiTheme="majorBidi" w:hAnsiTheme="majorBidi" w:cstheme="majorBidi"/>
-          <w:b/>
-          <w:bCs/>
-          <w:sz w:val="32"/>
-          <w:szCs w:val="32"/>
-        </w:rPr>
-        <w:t xml:space="preserve">Ahmed Hesham </w:t>
-      </w:r>
-      <w:proofErr w:type="spellStart"/>
-      <w:r>
-        <w:rPr>
-          <w:rFonts w:asciiTheme="majorBidi" w:hAnsiTheme="majorBidi" w:cstheme="majorBidi"/>
-          <w:b/>
-          <w:bCs/>
-          <w:sz w:val="32"/>
-          <w:szCs w:val="32"/>
-        </w:rPr>
-        <w:t>Abd</w:t>
-      </w:r>
-      <w:proofErr w:type="spellEnd"/>
-      <w:r>
-        <w:rPr>
-          <w:rFonts w:asciiTheme="majorBidi" w:hAnsiTheme="majorBidi" w:cstheme="majorBidi"/>
-          <w:b/>
-          <w:bCs/>
-          <w:sz w:val="32"/>
-          <w:szCs w:val="32"/>
-        </w:rPr>
-        <w:t xml:space="preserve"> El-all</w:t>
-      </w:r>
-    </w:p>
-    <w:p>
-      <w:pPr>
-        <w:spacing w:line="240" w:lineRule="auto"/>
-        <w:jc w:val="center"/>
-        <w:rPr>
-          <w:rFonts w:asciiTheme="majorBidi" w:hAnsiTheme="majorBidi" w:cstheme="majorBidi"/>
-          <w:color w:val="262626" w:themeColor="text1" w:themeTint="D9"/>
-          <w:sz w:val="32"/>
-          <w:szCs w:val="32"/>
-        </w:rPr>
-      </w:pPr>
-      <w:r>
-        <w:rPr>
-          <w:rFonts w:asciiTheme="majorBidi" w:hAnsiTheme="majorBidi" w:cstheme="majorBidi"/>
-          <w:color w:val="262626" w:themeColor="text1" w:themeTint="D9"/>
-          <w:sz w:val="32"/>
-          <w:szCs w:val="32"/>
-        </w:rPr>
-        <w:t>Android Developer</w:t>
-      </w:r>
-    </w:p>
-    <w:p>
-      <w:pPr>
-        <w:spacing w:line="240" w:lineRule="auto"/>
-        <w:jc w:val="center"/>
-        <w:rPr>
-          <w:rStyle w:val="Hyperlink"/>
-          <w:rFonts w:asciiTheme="majorBidi" w:hAnsiTheme="majorBidi" w:cstheme="majorBidi"/>
-          <w:sz w:val="24"/>
-          <w:szCs w:val="24"/>
-        </w:rPr>
-      </w:pPr>
-      <w:hyperlink r:id="rId5" w:history="1">
-        <w:r>
-          <w:rPr>
-            <w:rStyle w:val="Hyperlink"/>
-            <w:rFonts w:asciiTheme="majorBidi" w:hAnsiTheme="majorBidi" w:cstheme="majorBidi"/>
-            <w:sz w:val="24"/>
-            <w:szCs w:val="24"/>
-          </w:rPr>
-          <w:t>eng.ahmed86313@gmail.com</w:t>
-        </w:r>
-      </w:hyperlink>
-    </w:p>
-    <w:p>
-      <w:pPr>
-        <w:tabs>
-          <w:tab w:val="left" w:pos="2606"/>
-          <w:tab w:val="center" w:pos="5233"/>
-        </w:tabs>
-        <w:spacing w:line="240" w:lineRule="auto"/>
-        <w:jc w:val="center"/>
-        <w:rPr>
-          <w:rStyle w:val="Hyperlink"/>
-          <w:rFonts w:asciiTheme="majorBidi" w:hAnsiTheme="majorBidi" w:cstheme="majorBidi"/>
-          <w:sz w:val="24"/>
-          <w:szCs w:val="24"/>
-        </w:rPr>
-      </w:pPr>
-      <w:hyperlink r:id="rId6" w:tgtFrame="_blank" w:history="1">
-        <w:r>
-          <w:rPr>
-            <w:rStyle w:val="Hyperlink"/>
-            <w:rFonts w:asciiTheme="majorBidi" w:hAnsiTheme="majorBidi" w:cstheme="majorBidi"/>
-            <w:sz w:val="24"/>
-            <w:szCs w:val="24"/>
-          </w:rPr>
-          <w:t>linkedin.com/in/ahmed-adb-el-all-280a8a68</w:t>
-        </w:r>
-      </w:hyperlink>
-    </w:p>
-    <w:p>
-      <w:pPr>
-        <w:spacing w:line="240" w:lineRule="auto"/>
-        <w:jc w:val="center"/>
-        <w:rPr>
-          <w:rFonts w:asciiTheme="majorBidi" w:hAnsiTheme="majorBidi" w:cstheme="majorBidi"/>
-          <w:sz w:val="24"/>
-          <w:szCs w:val="24"/>
-        </w:rPr>
-      </w:pPr>
-      <w:hyperlink r:id="rId7" w:history="1">
-        <w:r>
-          <w:rPr>
-            <w:rStyle w:val="Hyperlink"/>
-            <w:rFonts w:asciiTheme="majorBidi" w:hAnsiTheme="majorBidi" w:cstheme="majorBidi"/>
-            <w:sz w:val="24"/>
-            <w:szCs w:val="24"/>
-          </w:rPr>
-          <w:t>github.com/H-Ahmed</w:t>
-        </w:r>
-      </w:hyperlink>
-    </w:p>
-    <w:p>
-      <w:pPr>
-        <w:spacing w:line="240" w:lineRule="auto"/>
-        <w:jc w:val="center"/>
-        <w:rPr>
-          <w:rFonts w:asciiTheme="majorBidi" w:hAnsiTheme="majorBidi" w:cstheme="majorBidi"/>
-          <w:sz w:val="24"/>
-          <w:szCs w:val="24"/>
-        </w:rPr>
-      </w:pPr>
-      <w:r>
-        <w:rPr>
-          <w:rFonts w:asciiTheme="majorBidi" w:hAnsiTheme="majorBidi" w:cstheme="majorBidi"/>
-          <w:sz w:val="24"/>
-          <w:szCs w:val="24"/>
-        </w:rPr>
-        <w:t>002-01110930018</w:t>
-      </w:r>
-    </w:p>
-    <w:p>
-      <w:pPr>
-        <w:spacing w:line="240" w:lineRule="auto"/>
-        <w:jc w:val="center"/>
-        <w:rPr>
-          <w:rFonts w:asciiTheme="majorBidi" w:hAnsiTheme="majorBidi" w:cstheme="majorBidi"/>
-          <w:sz w:val="24"/>
-          <w:szCs w:val="24"/>
-        </w:rPr>
-      </w:pPr>
-      <w:r>
-        <w:rPr>
-          <w:rFonts w:asciiTheme="majorBidi" w:hAnsiTheme="majorBidi" w:cstheme="majorBidi"/>
-          <w:sz w:val="24"/>
-          <w:szCs w:val="24"/>
-        </w:rPr>
-        <w:t>1 Masaken Othman El-</w:t>
-      </w:r>
-      <w:r>
-        <w:rPr>
-          <w:rFonts w:asciiTheme="majorBidi" w:hAnsiTheme="majorBidi" w:cstheme="majorBidi"/>
-          <w:sz w:val="24"/>
-          <w:szCs w:val="24"/>
-        </w:rPr>
-        <w:t>Saah,</w:t>
-      </w:r>
-      <w:r>
-        <w:rPr>
-          <w:rFonts w:asciiTheme="majorBidi" w:hAnsiTheme="majorBidi" w:cstheme="majorBidi"/>
-          <w:sz w:val="24"/>
-          <w:szCs w:val="24"/>
-        </w:rPr>
-        <w:t xml:space="preserve"> </w:t>
-      </w:r>
-      <w:r>
-        <w:rPr>
-          <w:rFonts w:asciiTheme="majorBidi" w:hAnsiTheme="majorBidi" w:cstheme="majorBidi"/>
-          <w:sz w:val="24"/>
-          <w:szCs w:val="24"/>
-        </w:rPr>
-        <w:t>Alexandria,</w:t>
-      </w:r>
-      <w:r>
-        <w:rPr>
-          <w:rFonts w:asciiTheme="majorBidi" w:hAnsiTheme="majorBidi" w:cstheme="majorBidi"/>
-          <w:sz w:val="24"/>
-          <w:szCs w:val="24"/>
-        </w:rPr>
-        <w:t xml:space="preserve"> Egypt</w:t>
-      </w:r>
-    </w:p>
-    <w:p>
-      <w:pPr>
-        <w:pBdr>
-          <w:bottom w:val="single" w:sz="6" w:space="9" w:color="auto"/>
-        </w:pBdr>
-        <w:tabs>
-          <w:tab w:val="center" w:pos="5233"/>
-          <w:tab w:val="right" w:pos="10467"/>
-        </w:tabs>
-        <w:spacing w:line="240" w:lineRule="auto"/>
-        <w:jc w:val="center"/>
-        <w:rPr>
-          <w:rFonts w:asciiTheme="majorBidi" w:hAnsiTheme="majorBidi" w:cstheme="majorBidi"/>
-          <w:sz w:val="2"/>
-          <w:szCs w:val="2"/>
-        </w:rPr>
-      </w:pPr>
-      <w:r>
-        <w:rPr>
-          <w:rFonts w:asciiTheme="majorBidi" w:hAnsiTheme="majorBidi" w:cstheme="majorBidi"/>
-          <w:sz w:val="24"/>
-          <w:szCs w:val="24"/>
-        </w:rPr>
-        <w:t xml:space="preserve">30 Hassan </w:t>
-      </w:r>
-      <w:r>
-        <w:rPr>
-          <w:rFonts w:asciiTheme="majorBidi" w:hAnsiTheme="majorBidi" w:cstheme="majorBidi"/>
-          <w:sz w:val="24"/>
-          <w:szCs w:val="24"/>
-        </w:rPr>
-        <w:t>Hammed</w:t>
-      </w:r>
-      <w:r>
-        <w:rPr>
-          <w:rFonts w:asciiTheme="majorBidi" w:hAnsiTheme="majorBidi" w:cstheme="majorBidi"/>
-          <w:sz w:val="24"/>
-          <w:szCs w:val="24"/>
-        </w:rPr>
-        <w:t xml:space="preserve"> </w:t>
-      </w:r>
-      <w:r>
-        <w:rPr>
-          <w:rFonts w:asciiTheme="majorBidi" w:hAnsiTheme="majorBidi" w:cstheme="majorBidi"/>
-          <w:sz w:val="24"/>
-          <w:szCs w:val="24"/>
-        </w:rPr>
-        <w:t>Street</w:t>
-      </w:r>
-      <w:r>
-        <w:rPr>
-          <w:rFonts w:asciiTheme="majorBidi" w:hAnsiTheme="majorBidi" w:cstheme="majorBidi"/>
-          <w:sz w:val="24"/>
-          <w:szCs w:val="24"/>
-        </w:rPr>
-        <w:t>, Al Hay Al Asher, Nasr City,</w:t>
-      </w:r>
-      <w:r>
-        <w:rPr>
-          <w:rFonts w:asciiTheme="majorBidi" w:hAnsiTheme="majorBidi" w:cstheme="majorBidi"/>
-          <w:sz w:val="24"/>
-          <w:szCs w:val="24"/>
-        </w:rPr>
-        <w:t xml:space="preserve"> </w:t>
-      </w:r>
-      <w:r>
-        <w:rPr>
-          <w:rFonts w:asciiTheme="majorBidi" w:hAnsiTheme="majorBidi" w:cstheme="majorBidi"/>
-          <w:sz w:val="24"/>
-          <w:szCs w:val="24"/>
-        </w:rPr>
-        <w:t>Cairo, Egyp</w:t>
-      </w:r>
-      <w:r>
-        <w:rPr>
-          <w:rFonts w:asciiTheme="majorBidi" w:hAnsiTheme="majorBidi" w:cstheme="majorBidi"/>
-          <w:sz w:val="24"/>
-          <w:szCs w:val="24"/>
-        </w:rPr>
-        <w:t>t</w:t>
-      </w:r>
-    </w:p>
-    <w:p>
-      <w:pPr>
-        <w:pStyle w:val="Heading1"/>
-        <w:spacing w:line="240" w:lineRule="auto"/>
-        <w:rPr>
-          <w:rFonts w:asciiTheme="majorBidi" w:hAnsiTheme="majorBidi" w:cstheme="majorBidi"/>
-        </w:rPr>
-      </w:pPr>
-      <w:r>
-        <w:rPr>
-          <w:rFonts w:asciiTheme="majorBidi" w:hAnsiTheme="majorBidi" w:cstheme="majorBidi"/>
-        </w:rPr>
-        <w:t>Education</w:t>
-      </w:r>
-    </w:p>
     <w:tbl>
       <w:tblPr>
         <w:tblStyle w:val="TableGrid"/>
@@ -322,6 +17,597 @@
         <w:tblLook w:val="04A0" w:firstRow="1" w:lastRow="0" w:firstColumn="1" w:lastColumn="0" w:noHBand="0" w:noVBand="1"/>
       </w:tblPr>
       <w:tblGrid>
+        <w:gridCol w:w="5228"/>
+        <w:gridCol w:w="5229"/>
+      </w:tblGrid>
+      <w:tr>
+        <w:tc>
+          <w:tcPr>
+            <w:tcW w:w="5228" w:type="dxa"/>
+            <w:vAlign w:val="center"/>
+          </w:tcPr>
+          <w:p>
+            <w:pPr>
+              <w:rPr>
+                <w:rFonts w:asciiTheme="majorBidi" w:hAnsiTheme="majorBidi" w:cstheme="majorBidi"/>
+                <w:sz w:val="28"/>
+                <w:szCs w:val="28"/>
+              </w:rPr>
+            </w:pPr>
+            <w:r>
+              <w:rPr>
+                <w:rFonts w:asciiTheme="majorBidi" w:hAnsiTheme="majorBidi" w:cstheme="majorBidi"/>
+                <w:sz w:val="28"/>
+                <w:szCs w:val="28"/>
+              </w:rPr>
+              <w:t xml:space="preserve">Ahmed Hesham </w:t>
+            </w:r>
+            <w:proofErr w:type="spellStart"/>
+            <w:r>
+              <w:rPr>
+                <w:rFonts w:asciiTheme="majorBidi" w:hAnsiTheme="majorBidi" w:cstheme="majorBidi"/>
+                <w:sz w:val="28"/>
+                <w:szCs w:val="28"/>
+              </w:rPr>
+              <w:t>Abd</w:t>
+            </w:r>
+            <w:proofErr w:type="spellEnd"/>
+            <w:r>
+              <w:rPr>
+                <w:rFonts w:asciiTheme="majorBidi" w:hAnsiTheme="majorBidi" w:cstheme="majorBidi"/>
+                <w:sz w:val="28"/>
+                <w:szCs w:val="28"/>
+              </w:rPr>
+              <w:t xml:space="preserve"> El </w:t>
+            </w:r>
+            <w:proofErr w:type="spellStart"/>
+            <w:r>
+              <w:rPr>
+                <w:rFonts w:asciiTheme="majorBidi" w:hAnsiTheme="majorBidi" w:cstheme="majorBidi"/>
+                <w:sz w:val="28"/>
+                <w:szCs w:val="28"/>
+              </w:rPr>
+              <w:t>Aal</w:t>
+            </w:r>
+            <w:proofErr w:type="spellEnd"/>
+          </w:p>
+        </w:tc>
+        <w:tc>
+          <w:tcPr>
+            <w:tcW w:w="5229" w:type="dxa"/>
+            <w:vAlign w:val="center"/>
+          </w:tcPr>
+          <w:p>
+            <w:pPr>
+              <w:rPr>
+                <w:rFonts w:asciiTheme="majorBidi" w:hAnsiTheme="majorBidi" w:cstheme="majorBidi"/>
+                <w:color w:val="0563C1" w:themeColor="hyperlink"/>
+                <w:sz w:val="28"/>
+                <w:szCs w:val="28"/>
+                <w:u w:val="single"/>
+              </w:rPr>
+            </w:pPr>
+            <w:hyperlink r:id="rId5" w:history="1">
+              <w:r>
+                <w:rPr>
+                  <w:rStyle w:val="Hyperlink"/>
+                  <w:rFonts w:asciiTheme="majorBidi" w:hAnsiTheme="majorBidi" w:cstheme="majorBidi"/>
+                  <w:sz w:val="28"/>
+                  <w:szCs w:val="28"/>
+                </w:rPr>
+                <w:t>hesham.ab.ahmed@gmail.com</w:t>
+              </w:r>
+            </w:hyperlink>
+          </w:p>
+        </w:tc>
+      </w:tr>
+      <w:tr>
+        <w:tc>
+          <w:tcPr>
+            <w:tcW w:w="5228" w:type="dxa"/>
+            <w:vAlign w:val="center"/>
+          </w:tcPr>
+          <w:p>
+            <w:pPr>
+              <w:rPr>
+                <w:rFonts w:asciiTheme="majorBidi" w:hAnsiTheme="majorBidi" w:cstheme="majorBidi"/>
+                <w:sz w:val="28"/>
+                <w:szCs w:val="28"/>
+              </w:rPr>
+            </w:pPr>
+            <w:r>
+              <w:rPr>
+                <w:rFonts w:asciiTheme="majorBidi" w:hAnsiTheme="majorBidi" w:cstheme="majorBidi"/>
+                <w:sz w:val="28"/>
+                <w:szCs w:val="28"/>
+              </w:rPr>
+              <w:t>Bachelor of Computer Engineering</w:t>
+            </w:r>
+          </w:p>
+        </w:tc>
+        <w:tc>
+          <w:tcPr>
+            <w:tcW w:w="5229" w:type="dxa"/>
+            <w:vAlign w:val="center"/>
+          </w:tcPr>
+          <w:p>
+            <w:pPr>
+              <w:tabs>
+                <w:tab w:val="left" w:pos="2606"/>
+                <w:tab w:val="center" w:pos="5233"/>
+              </w:tabs>
+              <w:rPr>
+                <w:rFonts w:asciiTheme="majorBidi" w:hAnsiTheme="majorBidi" w:cstheme="majorBidi"/>
+                <w:color w:val="0563C1" w:themeColor="hyperlink"/>
+                <w:sz w:val="28"/>
+                <w:szCs w:val="28"/>
+                <w:u w:val="single"/>
+              </w:rPr>
+            </w:pPr>
+            <w:hyperlink r:id="rId6" w:tgtFrame="_blank" w:history="1">
+              <w:r>
+                <w:rPr>
+                  <w:rStyle w:val="Hyperlink"/>
+                  <w:rFonts w:asciiTheme="majorBidi" w:hAnsiTheme="majorBidi" w:cstheme="majorBidi"/>
+                  <w:sz w:val="28"/>
+                  <w:szCs w:val="28"/>
+                </w:rPr>
+                <w:t>linkedin.com/in/</w:t>
+              </w:r>
+            </w:hyperlink>
+            <w:r>
+              <w:rPr>
+                <w:rStyle w:val="Hyperlink"/>
+                <w:rFonts w:asciiTheme="majorBidi" w:hAnsiTheme="majorBidi" w:cstheme="majorBidi"/>
+                <w:sz w:val="28"/>
+                <w:szCs w:val="28"/>
+              </w:rPr>
+              <w:t>Hesham-ab-</w:t>
+            </w:r>
+            <w:proofErr w:type="spellStart"/>
+            <w:r>
+              <w:rPr>
+                <w:rStyle w:val="Hyperlink"/>
+                <w:rFonts w:asciiTheme="majorBidi" w:hAnsiTheme="majorBidi" w:cstheme="majorBidi"/>
+                <w:sz w:val="28"/>
+                <w:szCs w:val="28"/>
+              </w:rPr>
+              <w:t>ahmed</w:t>
+            </w:r>
+            <w:proofErr w:type="spellEnd"/>
+          </w:p>
+        </w:tc>
+      </w:tr>
+      <w:tr>
+        <w:tc>
+          <w:tcPr>
+            <w:tcW w:w="5228" w:type="dxa"/>
+            <w:vAlign w:val="center"/>
+          </w:tcPr>
+          <w:p>
+            <w:pPr>
+              <w:rPr>
+                <w:rFonts w:asciiTheme="majorBidi" w:hAnsiTheme="majorBidi" w:cstheme="majorBidi"/>
+                <w:color w:val="262626" w:themeColor="text1" w:themeTint="D9"/>
+                <w:sz w:val="28"/>
+                <w:szCs w:val="28"/>
+              </w:rPr>
+            </w:pPr>
+            <w:r>
+              <w:rPr>
+                <w:rFonts w:asciiTheme="majorBidi" w:hAnsiTheme="majorBidi" w:cstheme="majorBidi"/>
+                <w:color w:val="262626" w:themeColor="text1" w:themeTint="D9"/>
+                <w:sz w:val="28"/>
+                <w:szCs w:val="28"/>
+              </w:rPr>
+              <w:t>Android Developer</w:t>
+            </w:r>
+          </w:p>
+        </w:tc>
+        <w:tc>
+          <w:tcPr>
+            <w:tcW w:w="5229" w:type="dxa"/>
+            <w:vAlign w:val="center"/>
+          </w:tcPr>
+          <w:p>
+            <w:pPr>
+              <w:rPr>
+                <w:rFonts w:asciiTheme="majorBidi" w:hAnsiTheme="majorBidi" w:cstheme="majorBidi"/>
+                <w:sz w:val="28"/>
+                <w:szCs w:val="28"/>
+              </w:rPr>
+            </w:pPr>
+            <w:hyperlink r:id="rId7" w:history="1">
+              <w:r>
+                <w:rPr>
+                  <w:rStyle w:val="Hyperlink"/>
+                  <w:rFonts w:asciiTheme="majorBidi" w:hAnsiTheme="majorBidi" w:cstheme="majorBidi"/>
+                  <w:sz w:val="28"/>
+                  <w:szCs w:val="28"/>
+                </w:rPr>
+                <w:t>github.com/H-Ahmed</w:t>
+              </w:r>
+            </w:hyperlink>
+          </w:p>
+        </w:tc>
+      </w:tr>
+      <w:tr>
+        <w:tc>
+          <w:tcPr>
+            <w:tcW w:w="5228" w:type="dxa"/>
+            <w:vAlign w:val="center"/>
+          </w:tcPr>
+          <w:p>
+            <w:pPr>
+              <w:rPr>
+                <w:rFonts w:asciiTheme="majorBidi" w:hAnsiTheme="majorBidi" w:cstheme="majorBidi"/>
+                <w:color w:val="262626" w:themeColor="text1" w:themeTint="D9"/>
+                <w:sz w:val="28"/>
+                <w:szCs w:val="28"/>
+              </w:rPr>
+            </w:pPr>
+          </w:p>
+        </w:tc>
+        <w:tc>
+          <w:tcPr>
+            <w:tcW w:w="5229" w:type="dxa"/>
+            <w:vAlign w:val="center"/>
+          </w:tcPr>
+          <w:p>
+            <w:pPr>
+              <w:rPr>
+                <w:rStyle w:val="Hyperlink"/>
+                <w:rFonts w:asciiTheme="majorBidi" w:hAnsiTheme="majorBidi" w:cstheme="majorBidi"/>
+                <w:color w:val="auto"/>
+                <w:sz w:val="28"/>
+                <w:szCs w:val="28"/>
+                <w:u w:val="none"/>
+              </w:rPr>
+            </w:pPr>
+            <w:r>
+              <w:rPr>
+                <w:rFonts w:asciiTheme="majorBidi" w:hAnsiTheme="majorBidi" w:cstheme="majorBidi"/>
+                <w:sz w:val="28"/>
+                <w:szCs w:val="28"/>
+              </w:rPr>
+              <w:t>002-01110930018</w:t>
+            </w:r>
+          </w:p>
+        </w:tc>
+      </w:tr>
+    </w:tbl>
+    <w:p>
+      <w:pPr>
+        <w:pStyle w:val="Heading1"/>
+        <w:spacing w:line="240" w:lineRule="auto"/>
+        <w:rPr>
+          <w:rFonts w:asciiTheme="majorBidi" w:hAnsiTheme="majorBidi" w:cstheme="majorBidi"/>
+          <w:b w:val="0"/>
+          <w:bCs w:val="0"/>
+        </w:rPr>
+      </w:pPr>
+      <w:r>
+        <w:rPr>
+          <w:rFonts w:asciiTheme="majorBidi" w:hAnsiTheme="majorBidi" w:cstheme="majorBidi"/>
+          <w:b w:val="0"/>
+          <w:bCs w:val="0"/>
+        </w:rPr>
+        <w:t xml:space="preserve">Project </w:t>
+      </w:r>
+    </w:p>
+    <w:p>
+      <w:pPr>
+        <w:pStyle w:val="ListParagraph"/>
+        <w:numPr>
+          <w:ilvl w:val="0"/>
+          <w:numId w:val="12"/>
+        </w:numPr>
+        <w:spacing w:line="240" w:lineRule="auto"/>
+        <w:rPr>
+          <w:rFonts w:asciiTheme="majorBidi" w:hAnsiTheme="majorBidi" w:cstheme="majorBidi"/>
+          <w:color w:val="0563C1" w:themeColor="hyperlink"/>
+          <w:sz w:val="28"/>
+          <w:szCs w:val="28"/>
+          <w:u w:val="single"/>
+        </w:rPr>
+      </w:pPr>
+      <w:hyperlink r:id="rId8" w:history="1">
+        <w:r>
+          <w:rPr>
+            <w:rStyle w:val="Hyperlink"/>
+            <w:rFonts w:asciiTheme="majorBidi" w:hAnsiTheme="majorBidi" w:cstheme="majorBidi"/>
+            <w:sz w:val="28"/>
+            <w:szCs w:val="28"/>
+          </w:rPr>
+          <w:t>https://github.com/H-Ahmed/MoviesApplication</w:t>
+        </w:r>
+      </w:hyperlink>
+    </w:p>
+    <w:p>
+      <w:pPr>
+        <w:pStyle w:val="ListParagraph"/>
+        <w:numPr>
+          <w:ilvl w:val="0"/>
+          <w:numId w:val="12"/>
+        </w:numPr>
+        <w:spacing w:line="240" w:lineRule="auto"/>
+        <w:rPr>
+          <w:rFonts w:asciiTheme="majorBidi" w:hAnsiTheme="majorBidi" w:cstheme="majorBidi"/>
+          <w:color w:val="0563C1" w:themeColor="hyperlink"/>
+          <w:sz w:val="28"/>
+          <w:szCs w:val="28"/>
+          <w:u w:val="single"/>
+        </w:rPr>
+      </w:pPr>
+      <w:r>
+        <w:rPr>
+          <w:rFonts w:asciiTheme="majorBidi" w:hAnsiTheme="majorBidi" w:cstheme="majorBidi"/>
+          <w:color w:val="0563C1" w:themeColor="hyperlink"/>
+          <w:sz w:val="28"/>
+          <w:szCs w:val="28"/>
+          <w:u w:val="single"/>
+        </w:rPr>
+        <w:t>https://github.com/H-Ahmed/Baking</w:t>
+      </w:r>
+    </w:p>
+    <w:p>
+      <w:pPr>
+        <w:pStyle w:val="Heading1"/>
+        <w:spacing w:line="240" w:lineRule="auto"/>
+        <w:rPr>
+          <w:rFonts w:asciiTheme="majorBidi" w:hAnsiTheme="majorBidi" w:cstheme="majorBidi"/>
+          <w:b w:val="0"/>
+          <w:bCs w:val="0"/>
+        </w:rPr>
+      </w:pPr>
+      <w:r>
+        <w:rPr>
+          <w:rFonts w:asciiTheme="majorBidi" w:hAnsiTheme="majorBidi" w:cstheme="majorBidi"/>
+          <w:b w:val="0"/>
+          <w:bCs w:val="0"/>
+        </w:rPr>
+        <w:t>Work History</w:t>
+      </w:r>
+    </w:p>
+    <w:tbl>
+      <w:tblPr>
+        <w:tblStyle w:val="TableGrid"/>
+        <w:tblW w:w="0" w:type="auto"/>
+        <w:tblLook w:val="04A0" w:firstRow="1" w:lastRow="0" w:firstColumn="1" w:lastColumn="0" w:noHBand="0" w:noVBand="1"/>
+      </w:tblPr>
+      <w:tblGrid>
+        <w:gridCol w:w="3235"/>
+        <w:gridCol w:w="7200"/>
+      </w:tblGrid>
+      <w:tr>
+        <w:tc>
+          <w:tcPr>
+            <w:tcW w:w="3235" w:type="dxa"/>
+          </w:tcPr>
+          <w:p>
+            <w:pPr>
+              <w:rPr>
+                <w:rFonts w:asciiTheme="majorBidi" w:hAnsiTheme="majorBidi" w:cstheme="majorBidi"/>
+                <w:sz w:val="28"/>
+                <w:szCs w:val="28"/>
+              </w:rPr>
+            </w:pPr>
+            <w:r>
+              <w:rPr>
+                <w:rFonts w:asciiTheme="majorBidi" w:hAnsiTheme="majorBidi" w:cstheme="majorBidi"/>
+                <w:sz w:val="28"/>
+                <w:szCs w:val="28"/>
+              </w:rPr>
+              <w:t>May 2016 ~ May 2017</w:t>
+            </w:r>
+          </w:p>
+        </w:tc>
+        <w:tc>
+          <w:tcPr>
+            <w:tcW w:w="7200" w:type="dxa"/>
+          </w:tcPr>
+          <w:p>
+            <w:pPr>
+              <w:rPr>
+                <w:rFonts w:asciiTheme="majorBidi" w:hAnsiTheme="majorBidi" w:cstheme="majorBidi"/>
+                <w:sz w:val="28"/>
+                <w:szCs w:val="28"/>
+              </w:rPr>
+            </w:pPr>
+            <w:r>
+              <w:rPr>
+                <w:rFonts w:asciiTheme="majorBidi" w:hAnsiTheme="majorBidi" w:cstheme="majorBidi"/>
+                <w:sz w:val="28"/>
+                <w:szCs w:val="28"/>
+              </w:rPr>
+              <w:t xml:space="preserve">Developer </w:t>
+            </w:r>
+          </w:p>
+          <w:p>
+            <w:pPr>
+              <w:rPr>
+                <w:rFonts w:asciiTheme="majorBidi" w:hAnsiTheme="majorBidi" w:cstheme="majorBidi"/>
+                <w:sz w:val="28"/>
+                <w:szCs w:val="28"/>
+              </w:rPr>
+            </w:pPr>
+            <w:proofErr w:type="spellStart"/>
+            <w:r>
+              <w:rPr>
+                <w:rFonts w:asciiTheme="majorBidi" w:hAnsiTheme="majorBidi" w:cstheme="majorBidi"/>
+                <w:color w:val="262626" w:themeColor="text1" w:themeTint="D9"/>
+                <w:sz w:val="28"/>
+                <w:szCs w:val="28"/>
+              </w:rPr>
+              <w:t>Jisr</w:t>
+            </w:r>
+            <w:proofErr w:type="spellEnd"/>
+            <w:r>
+              <w:rPr>
+                <w:rFonts w:asciiTheme="majorBidi" w:hAnsiTheme="majorBidi" w:cstheme="majorBidi"/>
+                <w:color w:val="262626" w:themeColor="text1" w:themeTint="D9"/>
+                <w:sz w:val="28"/>
+                <w:szCs w:val="28"/>
+              </w:rPr>
+              <w:t xml:space="preserve"> Labs, Alexandria Egypt</w:t>
+            </w:r>
+          </w:p>
+        </w:tc>
+      </w:tr>
+      <w:tr>
+        <w:tc>
+          <w:tcPr>
+            <w:tcW w:w="3235" w:type="dxa"/>
+          </w:tcPr>
+          <w:p>
+            <w:pPr>
+              <w:rPr>
+                <w:rFonts w:asciiTheme="majorBidi" w:hAnsiTheme="majorBidi" w:cstheme="majorBidi"/>
+                <w:sz w:val="28"/>
+                <w:szCs w:val="28"/>
+              </w:rPr>
+            </w:pPr>
+            <w:r>
+              <w:rPr>
+                <w:rFonts w:asciiTheme="majorBidi" w:hAnsiTheme="majorBidi" w:cstheme="majorBidi"/>
+                <w:sz w:val="28"/>
+                <w:szCs w:val="28"/>
+              </w:rPr>
+              <w:t>Oct 2015 ~ Dec 2015</w:t>
+            </w:r>
+          </w:p>
+        </w:tc>
+        <w:tc>
+          <w:tcPr>
+            <w:tcW w:w="7200" w:type="dxa"/>
+          </w:tcPr>
+          <w:p>
+            <w:pPr>
+              <w:rPr>
+                <w:rFonts w:asciiTheme="majorBidi" w:hAnsiTheme="majorBidi" w:cstheme="majorBidi"/>
+                <w:sz w:val="28"/>
+                <w:szCs w:val="28"/>
+              </w:rPr>
+            </w:pPr>
+            <w:r>
+              <w:rPr>
+                <w:rFonts w:asciiTheme="majorBidi" w:hAnsiTheme="majorBidi" w:cstheme="majorBidi"/>
+                <w:sz w:val="28"/>
+                <w:szCs w:val="28"/>
+              </w:rPr>
+              <w:t>Developer [Training]</w:t>
+            </w:r>
+          </w:p>
+          <w:p>
+            <w:pPr>
+              <w:rPr>
+                <w:rFonts w:asciiTheme="majorBidi" w:hAnsiTheme="majorBidi" w:cstheme="majorBidi"/>
+                <w:sz w:val="28"/>
+                <w:szCs w:val="28"/>
+              </w:rPr>
+            </w:pPr>
+            <w:r>
+              <w:rPr>
+                <w:rFonts w:asciiTheme="majorBidi" w:hAnsiTheme="majorBidi" w:cstheme="majorBidi"/>
+                <w:sz w:val="28"/>
+                <w:szCs w:val="28"/>
+              </w:rPr>
+              <w:t>Desert Fox, Cairo Egypt</w:t>
+            </w:r>
+          </w:p>
+        </w:tc>
+      </w:tr>
+      <w:tr>
+        <w:tc>
+          <w:tcPr>
+            <w:tcW w:w="3235" w:type="dxa"/>
+          </w:tcPr>
+          <w:p>
+            <w:pPr>
+              <w:rPr>
+                <w:rFonts w:asciiTheme="majorBidi" w:hAnsiTheme="majorBidi" w:cstheme="majorBidi"/>
+                <w:sz w:val="28"/>
+                <w:szCs w:val="28"/>
+              </w:rPr>
+            </w:pPr>
+            <w:r>
+              <w:rPr>
+                <w:rFonts w:asciiTheme="majorBidi" w:hAnsiTheme="majorBidi" w:cstheme="majorBidi"/>
+                <w:sz w:val="28"/>
+                <w:szCs w:val="28"/>
+              </w:rPr>
+              <w:t>Feb 2014 ~ Jul 2015</w:t>
+            </w:r>
+          </w:p>
+        </w:tc>
+        <w:tc>
+          <w:tcPr>
+            <w:tcW w:w="7200" w:type="dxa"/>
+          </w:tcPr>
+          <w:p>
+            <w:pPr>
+              <w:rPr>
+                <w:rFonts w:asciiTheme="majorBidi" w:hAnsiTheme="majorBidi" w:cstheme="majorBidi"/>
+                <w:sz w:val="28"/>
+                <w:szCs w:val="28"/>
+              </w:rPr>
+            </w:pPr>
+            <w:r>
+              <w:rPr>
+                <w:rFonts w:asciiTheme="majorBidi" w:hAnsiTheme="majorBidi" w:cstheme="majorBidi"/>
+                <w:sz w:val="28"/>
+                <w:szCs w:val="28"/>
+              </w:rPr>
+              <w:t>IT support</w:t>
+            </w:r>
+          </w:p>
+          <w:p>
+            <w:pPr>
+              <w:rPr>
+                <w:rFonts w:asciiTheme="majorBidi" w:hAnsiTheme="majorBidi" w:cstheme="majorBidi"/>
+                <w:sz w:val="28"/>
+                <w:szCs w:val="28"/>
+              </w:rPr>
+            </w:pPr>
+            <w:r>
+              <w:rPr>
+                <w:rFonts w:asciiTheme="majorBidi" w:hAnsiTheme="majorBidi" w:cstheme="majorBidi"/>
+                <w:color w:val="000000" w:themeColor="text1"/>
+                <w:sz w:val="28"/>
+                <w:szCs w:val="28"/>
+              </w:rPr>
+              <w:t>Arab Creativity, Riyadh Saudi Arabia</w:t>
+            </w:r>
+          </w:p>
+        </w:tc>
+      </w:tr>
+    </w:tbl>
+    <w:p>
+      <w:pPr>
+        <w:pStyle w:val="Heading1"/>
+        <w:spacing w:line="240" w:lineRule="auto"/>
+        <w:rPr>
+          <w:rFonts w:asciiTheme="majorBidi" w:hAnsiTheme="majorBidi" w:cstheme="majorBidi"/>
+          <w:b w:val="0"/>
+          <w:bCs w:val="0"/>
+        </w:rPr>
+      </w:pPr>
+      <w:r>
+        <w:rPr>
+          <w:rFonts w:asciiTheme="majorBidi" w:hAnsiTheme="majorBidi" w:cstheme="majorBidi"/>
+          <w:b w:val="0"/>
+          <w:bCs w:val="0"/>
+        </w:rPr>
+        <w:t>Education</w:t>
+      </w:r>
+    </w:p>
+    <w:tbl>
+      <w:tblPr>
+        <w:tblStyle w:val="TableGrid"/>
+        <w:tblW w:w="0" w:type="auto"/>
+        <w:tblLook w:val="04A0" w:firstRow="1" w:lastRow="0" w:firstColumn="1" w:lastColumn="0" w:noHBand="0" w:noVBand="1"/>
+      </w:tblPr>
+      <w:tblGrid>
         <w:gridCol w:w="1705"/>
         <w:gridCol w:w="8752"/>
       </w:tblGrid>
@@ -356,8 +642,6 @@
             <w:pPr>
               <w:rPr>
                 <w:rFonts w:asciiTheme="majorBidi" w:hAnsiTheme="majorBidi" w:cstheme="majorBidi"/>
-                <w:b/>
-                <w:bCs/>
                 <w:sz w:val="28"/>
                 <w:szCs w:val="28"/>
               </w:rPr>
@@ -365,8 +649,6 @@
             <w:r>
               <w:rPr>
                 <w:rFonts w:asciiTheme="majorBidi" w:hAnsiTheme="majorBidi" w:cstheme="majorBidi"/>
-                <w:b/>
-                <w:bCs/>
                 <w:sz w:val="28"/>
                 <w:szCs w:val="28"/>
               </w:rPr>
@@ -397,15 +679,6 @@
               </w:rPr>
               <w:t>e of Engineering and Technology</w:t>
             </w:r>
-          </w:p>
-          <w:p>
-            <w:pPr>
-              <w:rPr>
-                <w:rFonts w:asciiTheme="majorBidi" w:hAnsiTheme="majorBidi" w:cstheme="majorBidi"/>
-                <w:sz w:val="28"/>
-                <w:szCs w:val="28"/>
-              </w:rPr>
-            </w:pPr>
           </w:p>
         </w:tc>
       </w:tr>
@@ -428,7 +701,7 @@
                 <w:sz w:val="28"/>
                 <w:szCs w:val="28"/>
               </w:rPr>
-              <w:t>Feb 2018</w:t>
+              <w:t>2018</w:t>
             </w:r>
           </w:p>
         </w:tc>
@@ -440,8 +713,6 @@
             <w:pPr>
               <w:rPr>
                 <w:rFonts w:asciiTheme="majorBidi" w:hAnsiTheme="majorBidi" w:cstheme="majorBidi"/>
-                <w:b/>
-                <w:bCs/>
                 <w:sz w:val="28"/>
                 <w:szCs w:val="28"/>
               </w:rPr>
@@ -449,20 +720,16 @@
             <w:r>
               <w:rPr>
                 <w:rFonts w:asciiTheme="majorBidi" w:hAnsiTheme="majorBidi" w:cstheme="majorBidi"/>
-                <w:b/>
-                <w:bCs/>
-                <w:sz w:val="28"/>
-                <w:szCs w:val="28"/>
-              </w:rPr>
-              <w:t>Google Developer Challenge Scholarship: Android Dev</w:t>
+                <w:sz w:val="28"/>
+                <w:szCs w:val="28"/>
+              </w:rPr>
+              <w:t>Nanodegree Android Developer</w:t>
             </w:r>
           </w:p>
           <w:p>
             <w:pPr>
               <w:rPr>
                 <w:rFonts w:asciiTheme="majorBidi" w:hAnsiTheme="majorBidi" w:cstheme="majorBidi"/>
-                <w:b/>
-                <w:bCs/>
                 <w:sz w:val="28"/>
                 <w:szCs w:val="28"/>
               </w:rPr>
@@ -481,57 +748,45 @@
     </w:tbl>
     <w:p>
       <w:pPr>
-        <w:pBdr>
-          <w:bottom w:val="single" w:sz="6" w:space="1" w:color="auto"/>
-        </w:pBdr>
-        <w:spacing w:line="240" w:lineRule="auto"/>
-        <w:rPr>
-          <w:rFonts w:asciiTheme="majorBidi" w:hAnsiTheme="majorBidi" w:cstheme="majorBidi"/>
-        </w:rPr>
-      </w:pPr>
-    </w:p>
-    <w:p>
-      <w:pPr>
         <w:pStyle w:val="Heading1"/>
         <w:spacing w:line="240" w:lineRule="auto"/>
         <w:rPr>
           <w:rFonts w:asciiTheme="majorBidi" w:hAnsiTheme="majorBidi" w:cstheme="majorBidi"/>
+          <w:b w:val="0"/>
+          <w:bCs w:val="0"/>
         </w:rPr>
       </w:pPr>
       <w:r>
         <w:rPr>
           <w:rFonts w:asciiTheme="majorBidi" w:hAnsiTheme="majorBidi" w:cstheme="majorBidi"/>
+          <w:b w:val="0"/>
+          <w:bCs w:val="0"/>
         </w:rPr>
-        <w:t>Courses</w:t>
+        <w:t>Development Skills</w:t>
       </w:r>
     </w:p>
     <w:tbl>
       <w:tblPr>
         <w:tblStyle w:val="TableGrid"/>
         <w:tblW w:w="0" w:type="auto"/>
-        <w:tblBorders>
-          <w:top w:val="none" w:sz="0" w:space="0" w:color="auto"/>
-          <w:left w:val="none" w:sz="0" w:space="0" w:color="auto"/>
-          <w:bottom w:val="none" w:sz="0" w:space="0" w:color="auto"/>
-          <w:right w:val="none" w:sz="0" w:space="0" w:color="auto"/>
-          <w:insideV w:val="none" w:sz="0" w:space="0" w:color="auto"/>
-        </w:tblBorders>
         <w:tblLook w:val="04A0" w:firstRow="1" w:lastRow="0" w:firstColumn="1" w:lastColumn="0" w:noHBand="0" w:noVBand="1"/>
       </w:tblPr>
       <w:tblGrid>
-        <w:gridCol w:w="7105"/>
-        <w:gridCol w:w="1800"/>
-        <w:gridCol w:w="1552"/>
+        <w:gridCol w:w="3485"/>
+        <w:gridCol w:w="3486"/>
+        <w:gridCol w:w="3486"/>
       </w:tblGrid>
       <w:tr>
         <w:tc>
           <w:tcPr>
-            <w:tcW w:w="7105" w:type="dxa"/>
+            <w:tcW w:w="3485" w:type="dxa"/>
           </w:tcPr>
           <w:p>
             <w:pPr>
               <w:rPr>
                 <w:rFonts w:asciiTheme="majorBidi" w:hAnsiTheme="majorBidi" w:cstheme="majorBidi"/>
+                <w:sz w:val="28"/>
+                <w:szCs w:val="28"/>
               </w:rPr>
             </w:pPr>
             <w:r>
@@ -540,18 +795,20 @@
                 <w:sz w:val="28"/>
                 <w:szCs w:val="28"/>
               </w:rPr>
-              <w:t>Intro to Java Programming</w:t>
+              <w:t>Android</w:t>
             </w:r>
           </w:p>
         </w:tc>
         <w:tc>
           <w:tcPr>
-            <w:tcW w:w="1800" w:type="dxa"/>
+            <w:tcW w:w="3486" w:type="dxa"/>
           </w:tcPr>
           <w:p>
             <w:pPr>
               <w:rPr>
                 <w:rFonts w:asciiTheme="majorBidi" w:hAnsiTheme="majorBidi" w:cstheme="majorBidi"/>
+                <w:sz w:val="28"/>
+                <w:szCs w:val="28"/>
               </w:rPr>
             </w:pPr>
             <w:r>
@@ -560,25 +817,29 @@
                 <w:sz w:val="28"/>
                 <w:szCs w:val="28"/>
               </w:rPr>
-              <w:t>Udacity</w:t>
+              <w:t>Android Studio</w:t>
             </w:r>
           </w:p>
         </w:tc>
         <w:tc>
           <w:tcPr>
-            <w:tcW w:w="1552" w:type="dxa"/>
+            <w:tcW w:w="3486" w:type="dxa"/>
           </w:tcPr>
           <w:p>
             <w:pPr>
               <w:rPr>
                 <w:rFonts w:asciiTheme="majorBidi" w:hAnsiTheme="majorBidi" w:cstheme="majorBidi"/>
+                <w:sz w:val="28"/>
+                <w:szCs w:val="28"/>
               </w:rPr>
             </w:pPr>
             <w:r>
               <w:rPr>
                 <w:rFonts w:asciiTheme="majorBidi" w:hAnsiTheme="majorBidi" w:cstheme="majorBidi"/>
-              </w:rPr>
-              <w:t>2017</w:t>
+                <w:sz w:val="28"/>
+                <w:szCs w:val="28"/>
+              </w:rPr>
+              <w:t>Java</w:t>
             </w:r>
           </w:p>
         </w:tc>
@@ -586,12 +847,14 @@
       <w:tr>
         <w:tc>
           <w:tcPr>
-            <w:tcW w:w="7105" w:type="dxa"/>
+            <w:tcW w:w="3485" w:type="dxa"/>
           </w:tcPr>
           <w:p>
             <w:pPr>
               <w:rPr>
                 <w:rFonts w:asciiTheme="majorBidi" w:hAnsiTheme="majorBidi" w:cstheme="majorBidi"/>
+                <w:sz w:val="28"/>
+                <w:szCs w:val="28"/>
               </w:rPr>
             </w:pPr>
             <w:r>
@@ -600,18 +863,20 @@
                 <w:sz w:val="28"/>
                 <w:szCs w:val="28"/>
               </w:rPr>
-              <w:t>Java Design Patterns and Architecture</w:t>
+              <w:t>Gradle</w:t>
             </w:r>
           </w:p>
         </w:tc>
         <w:tc>
           <w:tcPr>
-            <w:tcW w:w="1800" w:type="dxa"/>
+            <w:tcW w:w="3486" w:type="dxa"/>
           </w:tcPr>
           <w:p>
             <w:pPr>
               <w:rPr>
                 <w:rFonts w:asciiTheme="majorBidi" w:hAnsiTheme="majorBidi" w:cstheme="majorBidi"/>
+                <w:sz w:val="28"/>
+                <w:szCs w:val="28"/>
               </w:rPr>
             </w:pPr>
             <w:r>
@@ -620,25 +885,29 @@
                 <w:sz w:val="28"/>
                 <w:szCs w:val="28"/>
               </w:rPr>
-              <w:t>Udacity</w:t>
+              <w:t>HTML</w:t>
             </w:r>
           </w:p>
         </w:tc>
         <w:tc>
           <w:tcPr>
-            <w:tcW w:w="1552" w:type="dxa"/>
+            <w:tcW w:w="3486" w:type="dxa"/>
           </w:tcPr>
           <w:p>
             <w:pPr>
               <w:rPr>
                 <w:rFonts w:asciiTheme="majorBidi" w:hAnsiTheme="majorBidi" w:cstheme="majorBidi"/>
+                <w:sz w:val="28"/>
+                <w:szCs w:val="28"/>
               </w:rPr>
             </w:pPr>
             <w:r>
               <w:rPr>
                 <w:rFonts w:asciiTheme="majorBidi" w:hAnsiTheme="majorBidi" w:cstheme="majorBidi"/>
-              </w:rPr>
-              <w:t>2017</w:t>
+                <w:sz w:val="28"/>
+                <w:szCs w:val="28"/>
+              </w:rPr>
+              <w:t>CSS</w:t>
             </w:r>
           </w:p>
         </w:tc>
@@ -646,12 +915,14 @@
       <w:tr>
         <w:tc>
           <w:tcPr>
-            <w:tcW w:w="7105" w:type="dxa"/>
+            <w:tcW w:w="3485" w:type="dxa"/>
           </w:tcPr>
           <w:p>
             <w:pPr>
               <w:rPr>
                 <w:rFonts w:asciiTheme="majorBidi" w:hAnsiTheme="majorBidi" w:cstheme="majorBidi"/>
+                <w:sz w:val="28"/>
+                <w:szCs w:val="28"/>
               </w:rPr>
             </w:pPr>
             <w:r>
@@ -660,18 +931,20 @@
                 <w:sz w:val="28"/>
                 <w:szCs w:val="28"/>
               </w:rPr>
-              <w:t>How to Use Git and GitHub</w:t>
+              <w:t>JSON</w:t>
             </w:r>
           </w:p>
         </w:tc>
         <w:tc>
           <w:tcPr>
-            <w:tcW w:w="1800" w:type="dxa"/>
+            <w:tcW w:w="3486" w:type="dxa"/>
           </w:tcPr>
           <w:p>
             <w:pPr>
               <w:rPr>
                 <w:rFonts w:asciiTheme="majorBidi" w:hAnsiTheme="majorBidi" w:cstheme="majorBidi"/>
+                <w:sz w:val="28"/>
+                <w:szCs w:val="28"/>
               </w:rPr>
             </w:pPr>
             <w:r>
@@ -680,25 +953,29 @@
                 <w:sz w:val="28"/>
                 <w:szCs w:val="28"/>
               </w:rPr>
-              <w:t>Udacity</w:t>
+              <w:t>OOP</w:t>
             </w:r>
           </w:p>
         </w:tc>
         <w:tc>
           <w:tcPr>
-            <w:tcW w:w="1552" w:type="dxa"/>
+            <w:tcW w:w="3486" w:type="dxa"/>
           </w:tcPr>
           <w:p>
             <w:pPr>
               <w:rPr>
                 <w:rFonts w:asciiTheme="majorBidi" w:hAnsiTheme="majorBidi" w:cstheme="majorBidi"/>
+                <w:sz w:val="28"/>
+                <w:szCs w:val="28"/>
               </w:rPr>
             </w:pPr>
             <w:r>
               <w:rPr>
                 <w:rFonts w:asciiTheme="majorBidi" w:hAnsiTheme="majorBidi" w:cstheme="majorBidi"/>
-              </w:rPr>
-              <w:t>2017</w:t>
+                <w:sz w:val="28"/>
+                <w:szCs w:val="28"/>
+              </w:rPr>
+              <w:t>Git</w:t>
             </w:r>
           </w:p>
         </w:tc>
@@ -706,12 +983,14 @@
       <w:tr>
         <w:tc>
           <w:tcPr>
-            <w:tcW w:w="7105" w:type="dxa"/>
+            <w:tcW w:w="3485" w:type="dxa"/>
           </w:tcPr>
           <w:p>
             <w:pPr>
               <w:rPr>
                 <w:rFonts w:asciiTheme="majorBidi" w:hAnsiTheme="majorBidi" w:cstheme="majorBidi"/>
+                <w:sz w:val="28"/>
+                <w:szCs w:val="28"/>
               </w:rPr>
             </w:pPr>
             <w:r>
@@ -720,18 +999,20 @@
                 <w:sz w:val="28"/>
                 <w:szCs w:val="28"/>
               </w:rPr>
-              <w:t>Android Basics: User Input</w:t>
+              <w:t>Material Design for Android</w:t>
             </w:r>
           </w:p>
         </w:tc>
         <w:tc>
           <w:tcPr>
-            <w:tcW w:w="1800" w:type="dxa"/>
+            <w:tcW w:w="3486" w:type="dxa"/>
           </w:tcPr>
           <w:p>
             <w:pPr>
               <w:rPr>
                 <w:rFonts w:asciiTheme="majorBidi" w:hAnsiTheme="majorBidi" w:cstheme="majorBidi"/>
+                <w:sz w:val="28"/>
+                <w:szCs w:val="28"/>
               </w:rPr>
             </w:pPr>
             <w:r>
@@ -740,339 +1021,29 @@
                 <w:sz w:val="28"/>
                 <w:szCs w:val="28"/>
               </w:rPr>
-              <w:t>Udacity</w:t>
+              <w:t>Data Structure</w:t>
             </w:r>
           </w:p>
         </w:tc>
         <w:tc>
           <w:tcPr>
-            <w:tcW w:w="1552" w:type="dxa"/>
+            <w:tcW w:w="3486" w:type="dxa"/>
           </w:tcPr>
           <w:p>
             <w:pPr>
               <w:rPr>
                 <w:rFonts w:asciiTheme="majorBidi" w:hAnsiTheme="majorBidi" w:cstheme="majorBidi"/>
+                <w:sz w:val="28"/>
+                <w:szCs w:val="28"/>
               </w:rPr>
             </w:pPr>
             <w:r>
               <w:rPr>
                 <w:rFonts w:asciiTheme="majorBidi" w:hAnsiTheme="majorBidi" w:cstheme="majorBidi"/>
-              </w:rPr>
-              <w:t>2017</w:t>
-            </w:r>
-          </w:p>
-        </w:tc>
-      </w:tr>
-      <w:tr>
-        <w:tc>
-          <w:tcPr>
-            <w:tcW w:w="7105" w:type="dxa"/>
-          </w:tcPr>
-          <w:p>
-            <w:pPr>
-              <w:rPr>
-                <w:rFonts w:asciiTheme="majorBidi" w:hAnsiTheme="majorBidi" w:cstheme="majorBidi"/>
-              </w:rPr>
-            </w:pPr>
-            <w:r>
-              <w:rPr>
-                <w:rFonts w:asciiTheme="majorBidi" w:hAnsiTheme="majorBidi" w:cstheme="majorBidi"/>
-                <w:sz w:val="28"/>
-                <w:szCs w:val="28"/>
-              </w:rPr>
-              <w:t>Android Basics: Multiscreen Apps</w:t>
-            </w:r>
-          </w:p>
-        </w:tc>
-        <w:tc>
-          <w:tcPr>
-            <w:tcW w:w="1800" w:type="dxa"/>
-          </w:tcPr>
-          <w:p>
-            <w:pPr>
-              <w:rPr>
-                <w:rFonts w:asciiTheme="majorBidi" w:hAnsiTheme="majorBidi" w:cstheme="majorBidi"/>
-              </w:rPr>
-            </w:pPr>
-            <w:r>
-              <w:rPr>
-                <w:rFonts w:asciiTheme="majorBidi" w:hAnsiTheme="majorBidi" w:cstheme="majorBidi"/>
-                <w:sz w:val="28"/>
-                <w:szCs w:val="28"/>
-              </w:rPr>
-              <w:t>Udacity</w:t>
-            </w:r>
-          </w:p>
-        </w:tc>
-        <w:tc>
-          <w:tcPr>
-            <w:tcW w:w="1552" w:type="dxa"/>
-          </w:tcPr>
-          <w:p>
-            <w:pPr>
-              <w:rPr>
-                <w:rFonts w:asciiTheme="majorBidi" w:hAnsiTheme="majorBidi" w:cstheme="majorBidi"/>
-              </w:rPr>
-            </w:pPr>
-            <w:r>
-              <w:rPr>
-                <w:rFonts w:asciiTheme="majorBidi" w:hAnsiTheme="majorBidi" w:cstheme="majorBidi"/>
-              </w:rPr>
-              <w:t>2017</w:t>
-            </w:r>
-          </w:p>
-        </w:tc>
-      </w:tr>
-      <w:tr>
-        <w:tc>
-          <w:tcPr>
-            <w:tcW w:w="7105" w:type="dxa"/>
-          </w:tcPr>
-          <w:p>
-            <w:pPr>
-              <w:rPr>
-                <w:rFonts w:asciiTheme="majorBidi" w:hAnsiTheme="majorBidi" w:cstheme="majorBidi"/>
-              </w:rPr>
-            </w:pPr>
-            <w:r>
-              <w:rPr>
-                <w:rFonts w:asciiTheme="majorBidi" w:hAnsiTheme="majorBidi" w:cstheme="majorBidi"/>
-                <w:sz w:val="28"/>
-                <w:szCs w:val="28"/>
-              </w:rPr>
-              <w:t>Android Basics: Networking</w:t>
-            </w:r>
-          </w:p>
-        </w:tc>
-        <w:tc>
-          <w:tcPr>
-            <w:tcW w:w="1800" w:type="dxa"/>
-          </w:tcPr>
-          <w:p>
-            <w:pPr>
-              <w:rPr>
-                <w:rFonts w:asciiTheme="majorBidi" w:hAnsiTheme="majorBidi" w:cstheme="majorBidi"/>
-              </w:rPr>
-            </w:pPr>
-            <w:r>
-              <w:rPr>
-                <w:rFonts w:asciiTheme="majorBidi" w:hAnsiTheme="majorBidi" w:cstheme="majorBidi"/>
-                <w:sz w:val="28"/>
-                <w:szCs w:val="28"/>
-              </w:rPr>
-              <w:t>Udacity</w:t>
-            </w:r>
-          </w:p>
-        </w:tc>
-        <w:tc>
-          <w:tcPr>
-            <w:tcW w:w="1552" w:type="dxa"/>
-          </w:tcPr>
-          <w:p>
-            <w:pPr>
-              <w:rPr>
-                <w:rFonts w:asciiTheme="majorBidi" w:hAnsiTheme="majorBidi" w:cstheme="majorBidi"/>
-              </w:rPr>
-            </w:pPr>
-            <w:r>
-              <w:rPr>
-                <w:rFonts w:asciiTheme="majorBidi" w:hAnsiTheme="majorBidi" w:cstheme="majorBidi"/>
-              </w:rPr>
-              <w:t>2017</w:t>
-            </w:r>
-          </w:p>
-        </w:tc>
-      </w:tr>
-      <w:tr>
-        <w:tc>
-          <w:tcPr>
-            <w:tcW w:w="7105" w:type="dxa"/>
-          </w:tcPr>
-          <w:p>
-            <w:pPr>
-              <w:rPr>
-                <w:rFonts w:asciiTheme="majorBidi" w:hAnsiTheme="majorBidi" w:cstheme="majorBidi"/>
-                <w:sz w:val="28"/>
-                <w:szCs w:val="28"/>
-              </w:rPr>
-            </w:pPr>
-            <w:r>
-              <w:rPr>
-                <w:rFonts w:asciiTheme="majorBidi" w:hAnsiTheme="majorBidi" w:cstheme="majorBidi"/>
-                <w:sz w:val="28"/>
-                <w:szCs w:val="28"/>
-              </w:rPr>
-              <w:t>Android Basics: Data Storage</w:t>
-            </w:r>
-          </w:p>
-        </w:tc>
-        <w:tc>
-          <w:tcPr>
-            <w:tcW w:w="1800" w:type="dxa"/>
-          </w:tcPr>
-          <w:p>
-            <w:pPr>
-              <w:rPr>
-                <w:rFonts w:asciiTheme="majorBidi" w:hAnsiTheme="majorBidi" w:cstheme="majorBidi"/>
-              </w:rPr>
-            </w:pPr>
-            <w:r>
-              <w:rPr>
-                <w:rFonts w:asciiTheme="majorBidi" w:hAnsiTheme="majorBidi" w:cstheme="majorBidi"/>
-                <w:sz w:val="28"/>
-                <w:szCs w:val="28"/>
-              </w:rPr>
-              <w:t>Udacity</w:t>
-            </w:r>
-          </w:p>
-        </w:tc>
-        <w:tc>
-          <w:tcPr>
-            <w:tcW w:w="1552" w:type="dxa"/>
-          </w:tcPr>
-          <w:p>
-            <w:pPr>
-              <w:rPr>
-                <w:rFonts w:asciiTheme="majorBidi" w:hAnsiTheme="majorBidi" w:cstheme="majorBidi"/>
-              </w:rPr>
-            </w:pPr>
-            <w:r>
-              <w:rPr>
-                <w:rFonts w:asciiTheme="majorBidi" w:hAnsiTheme="majorBidi" w:cstheme="majorBidi"/>
-              </w:rPr>
-              <w:t>2017</w:t>
-            </w:r>
-          </w:p>
-        </w:tc>
-      </w:tr>
-      <w:tr>
-        <w:tc>
-          <w:tcPr>
-            <w:tcW w:w="7105" w:type="dxa"/>
-            <w:vAlign w:val="center"/>
-          </w:tcPr>
-          <w:p>
-            <w:pPr>
-              <w:tabs>
-                <w:tab w:val="left" w:pos="2535"/>
-              </w:tabs>
-              <w:rPr>
-                <w:rFonts w:asciiTheme="majorBidi" w:hAnsiTheme="majorBidi" w:cstheme="majorBidi"/>
-                <w:sz w:val="28"/>
-                <w:szCs w:val="28"/>
-              </w:rPr>
-            </w:pPr>
-            <w:r>
-              <w:rPr>
-                <w:rFonts w:asciiTheme="majorBidi" w:hAnsiTheme="majorBidi" w:cstheme="majorBidi"/>
-                <w:sz w:val="28"/>
-                <w:szCs w:val="28"/>
-              </w:rPr>
-              <w:t>Developing Android Apps</w:t>
-            </w:r>
-          </w:p>
-        </w:tc>
-        <w:tc>
-          <w:tcPr>
-            <w:tcW w:w="1800" w:type="dxa"/>
-          </w:tcPr>
-          <w:p>
-            <w:pPr>
-              <w:rPr>
-                <w:rFonts w:asciiTheme="majorBidi" w:hAnsiTheme="majorBidi" w:cstheme="majorBidi"/>
-              </w:rPr>
-            </w:pPr>
-            <w:r>
-              <w:rPr>
-                <w:rFonts w:asciiTheme="majorBidi" w:hAnsiTheme="majorBidi" w:cstheme="majorBidi"/>
-                <w:sz w:val="28"/>
-                <w:szCs w:val="28"/>
-              </w:rPr>
-              <w:t>Udacity</w:t>
-            </w:r>
-          </w:p>
-        </w:tc>
-        <w:tc>
-          <w:tcPr>
-            <w:tcW w:w="1552" w:type="dxa"/>
-          </w:tcPr>
-          <w:p>
-            <w:pPr>
-              <w:rPr>
-                <w:rFonts w:asciiTheme="majorBidi" w:hAnsiTheme="majorBidi" w:cstheme="majorBidi"/>
-              </w:rPr>
-            </w:pPr>
-            <w:r>
-              <w:rPr>
-                <w:rFonts w:asciiTheme="majorBidi" w:hAnsiTheme="majorBidi" w:cstheme="majorBidi"/>
-              </w:rPr>
-              <w:t>2018</w:t>
-            </w:r>
-          </w:p>
-        </w:tc>
-      </w:tr>
-      <w:tr>
-        <w:tc>
-          <w:tcPr>
-            <w:tcW w:w="7105" w:type="dxa"/>
-            <w:vAlign w:val="center"/>
-          </w:tcPr>
-          <w:p>
-            <w:pPr>
-              <w:tabs>
-                <w:tab w:val="left" w:pos="2535"/>
-              </w:tabs>
-              <w:rPr>
-                <w:rFonts w:asciiTheme="majorBidi" w:hAnsiTheme="majorBidi" w:cstheme="majorBidi"/>
-                <w:sz w:val="28"/>
-                <w:szCs w:val="28"/>
-              </w:rPr>
-            </w:pPr>
-            <w:r>
-              <w:rPr>
-                <w:rFonts w:asciiTheme="majorBidi" w:hAnsiTheme="majorBidi" w:cstheme="majorBidi"/>
-                <w:sz w:val="28"/>
-                <w:szCs w:val="28"/>
-              </w:rPr>
-              <w:t>Advanced Android App Development</w:t>
-            </w:r>
-          </w:p>
-        </w:tc>
-        <w:tc>
-          <w:tcPr>
-            <w:tcW w:w="1800" w:type="dxa"/>
-          </w:tcPr>
-          <w:p>
-            <w:pPr>
-              <w:rPr>
-                <w:rFonts w:asciiTheme="majorBidi" w:hAnsiTheme="majorBidi" w:cstheme="majorBidi"/>
-              </w:rPr>
-            </w:pPr>
-            <w:r>
-              <w:rPr>
-                <w:rFonts w:asciiTheme="majorBidi" w:hAnsiTheme="majorBidi" w:cstheme="majorBidi"/>
-                <w:sz w:val="28"/>
-                <w:szCs w:val="28"/>
-              </w:rPr>
-              <w:t>Udacity</w:t>
-            </w:r>
-          </w:p>
-        </w:tc>
-        <w:tc>
-          <w:tcPr>
-            <w:tcW w:w="1552" w:type="dxa"/>
-          </w:tcPr>
-          <w:p>
-            <w:pPr>
-              <w:rPr>
-                <w:rFonts w:asciiTheme="majorBidi" w:hAnsiTheme="majorBidi" w:cstheme="majorBidi"/>
-              </w:rPr>
-            </w:pPr>
-            <w:r>
-              <w:rPr>
-                <w:rFonts w:asciiTheme="majorBidi" w:hAnsiTheme="majorBidi" w:cstheme="majorBidi"/>
-              </w:rPr>
-              <w:t>2018</w:t>
+                <w:sz w:val="28"/>
+                <w:szCs w:val="28"/>
+              </w:rPr>
+              <w:t>Design Patterns</w:t>
             </w:r>
           </w:p>
         </w:tc>
@@ -1080,383 +1051,19 @@
     </w:tbl>
     <w:p>
       <w:pPr>
-        <w:pBdr>
-          <w:bottom w:val="single" w:sz="6" w:space="1" w:color="auto"/>
-        </w:pBdr>
-        <w:spacing w:line="240" w:lineRule="auto"/>
-        <w:rPr>
-          <w:rFonts w:asciiTheme="majorBidi" w:hAnsiTheme="majorBidi" w:cstheme="majorBidi"/>
-        </w:rPr>
-      </w:pPr>
-    </w:p>
-    <w:p>
-      <w:pPr>
         <w:pStyle w:val="Heading1"/>
         <w:spacing w:line="240" w:lineRule="auto"/>
         <w:rPr>
           <w:rFonts w:asciiTheme="majorBidi" w:hAnsiTheme="majorBidi" w:cstheme="majorBidi"/>
+          <w:b w:val="0"/>
+          <w:bCs w:val="0"/>
         </w:rPr>
       </w:pPr>
       <w:r>
         <w:rPr>
           <w:rFonts w:asciiTheme="majorBidi" w:hAnsiTheme="majorBidi" w:cstheme="majorBidi"/>
-        </w:rPr>
-        <w:t xml:space="preserve">Project </w:t>
-      </w:r>
-    </w:p>
-    <w:p>
-      <w:pPr>
-        <w:pStyle w:val="ListParagraph"/>
-        <w:numPr>
-          <w:ilvl w:val="0"/>
-          <w:numId w:val="12"/>
-        </w:numPr>
-        <w:spacing w:line="240" w:lineRule="auto"/>
-        <w:rPr>
-          <w:rFonts w:asciiTheme="majorBidi" w:hAnsiTheme="majorBidi" w:cstheme="majorBidi"/>
-          <w:sz w:val="28"/>
-          <w:szCs w:val="28"/>
-        </w:rPr>
-      </w:pPr>
-      <w:hyperlink r:id="rId8" w:history="1">
-        <w:r>
-          <w:rPr>
-            <w:rStyle w:val="Hyperlink"/>
-            <w:rFonts w:asciiTheme="majorBidi" w:hAnsiTheme="majorBidi" w:cstheme="majorBidi"/>
-            <w:sz w:val="28"/>
-            <w:szCs w:val="28"/>
-          </w:rPr>
-          <w:t>https://github.com/H-Ahmed/Limousine</w:t>
-        </w:r>
-      </w:hyperlink>
-    </w:p>
-    <w:p>
-      <w:pPr>
-        <w:pStyle w:val="Heading1"/>
-        <w:spacing w:line="240" w:lineRule="auto"/>
-        <w:rPr>
-          <w:rFonts w:asciiTheme="majorBidi" w:hAnsiTheme="majorBidi" w:cstheme="majorBidi"/>
-        </w:rPr>
-      </w:pPr>
-      <w:r>
-        <w:rPr>
-          <w:rFonts w:asciiTheme="majorBidi" w:hAnsiTheme="majorBidi" w:cstheme="majorBidi"/>
-        </w:rPr>
-        <w:t>Development Skills</w:t>
-      </w:r>
-    </w:p>
-    <w:p>
-      <w:pPr>
-        <w:pStyle w:val="Heading2"/>
-        <w:spacing w:line="240" w:lineRule="auto"/>
-      </w:pPr>
-      <w:r>
-        <w:t>Programming Language</w:t>
-      </w:r>
-    </w:p>
-    <w:p>
-      <w:pPr>
-        <w:pStyle w:val="ListParagraph"/>
-        <w:numPr>
-          <w:ilvl w:val="0"/>
-          <w:numId w:val="12"/>
-        </w:numPr>
-        <w:spacing w:line="240" w:lineRule="auto"/>
-        <w:rPr>
-          <w:rFonts w:asciiTheme="majorBidi" w:hAnsiTheme="majorBidi" w:cstheme="majorBidi"/>
-          <w:sz w:val="28"/>
-          <w:szCs w:val="28"/>
-        </w:rPr>
-      </w:pPr>
-      <w:r>
-        <w:rPr>
-          <w:rFonts w:asciiTheme="majorBidi" w:hAnsiTheme="majorBidi" w:cstheme="majorBidi"/>
-          <w:sz w:val="28"/>
-          <w:szCs w:val="28"/>
-        </w:rPr>
-        <w:t>Java</w:t>
-      </w:r>
-    </w:p>
-    <w:p>
-      <w:pPr>
-        <w:pStyle w:val="ListParagraph"/>
-        <w:numPr>
-          <w:ilvl w:val="0"/>
-          <w:numId w:val="12"/>
-        </w:numPr>
-        <w:spacing w:line="240" w:lineRule="auto"/>
-        <w:rPr>
-          <w:rFonts w:asciiTheme="majorBidi" w:hAnsiTheme="majorBidi" w:cstheme="majorBidi"/>
-          <w:sz w:val="28"/>
-          <w:szCs w:val="28"/>
-        </w:rPr>
-      </w:pPr>
-      <w:r>
-        <w:rPr>
-          <w:rFonts w:asciiTheme="majorBidi" w:hAnsiTheme="majorBidi" w:cstheme="majorBidi"/>
-          <w:sz w:val="28"/>
-          <w:szCs w:val="28"/>
-        </w:rPr>
-        <w:t>HTML</w:t>
-      </w:r>
-    </w:p>
-    <w:p>
-      <w:pPr>
-        <w:pStyle w:val="ListParagraph"/>
-        <w:numPr>
-          <w:ilvl w:val="0"/>
-          <w:numId w:val="12"/>
-        </w:numPr>
-        <w:spacing w:line="240" w:lineRule="auto"/>
-        <w:rPr>
-          <w:rFonts w:asciiTheme="majorBidi" w:hAnsiTheme="majorBidi" w:cstheme="majorBidi"/>
-          <w:sz w:val="28"/>
-          <w:szCs w:val="28"/>
-        </w:rPr>
-      </w:pPr>
-      <w:r>
-        <w:rPr>
-          <w:rFonts w:asciiTheme="majorBidi" w:hAnsiTheme="majorBidi" w:cstheme="majorBidi"/>
-          <w:sz w:val="28"/>
-          <w:szCs w:val="28"/>
-        </w:rPr>
-        <w:t>CSS</w:t>
-      </w:r>
-    </w:p>
-    <w:p>
-      <w:pPr>
-        <w:pStyle w:val="Heading2"/>
-        <w:spacing w:line="240" w:lineRule="auto"/>
-      </w:pPr>
-      <w:r>
-        <w:t>Android</w:t>
-      </w:r>
-    </w:p>
-    <w:p>
-      <w:pPr>
-        <w:pStyle w:val="ListParagraph"/>
-        <w:numPr>
-          <w:ilvl w:val="0"/>
-          <w:numId w:val="15"/>
-        </w:numPr>
-        <w:spacing w:line="240" w:lineRule="auto"/>
-        <w:rPr>
-          <w:rFonts w:asciiTheme="majorBidi" w:hAnsiTheme="majorBidi" w:cstheme="majorBidi"/>
-          <w:sz w:val="28"/>
-          <w:szCs w:val="28"/>
-        </w:rPr>
-      </w:pPr>
-      <w:r>
-        <w:rPr>
-          <w:rFonts w:asciiTheme="majorBidi" w:hAnsiTheme="majorBidi" w:cstheme="majorBidi"/>
-          <w:sz w:val="28"/>
-          <w:szCs w:val="28"/>
-        </w:rPr>
-        <w:t>Life Cycle</w:t>
-      </w:r>
-    </w:p>
-    <w:p>
-      <w:pPr>
-        <w:pStyle w:val="ListParagraph"/>
-        <w:numPr>
-          <w:ilvl w:val="0"/>
-          <w:numId w:val="15"/>
-        </w:numPr>
-        <w:spacing w:line="240" w:lineRule="auto"/>
-        <w:rPr>
-          <w:rFonts w:asciiTheme="majorBidi" w:hAnsiTheme="majorBidi" w:cstheme="majorBidi"/>
-          <w:sz w:val="28"/>
-          <w:szCs w:val="28"/>
-        </w:rPr>
-      </w:pPr>
-      <w:r>
-        <w:rPr>
-          <w:rFonts w:asciiTheme="majorBidi" w:hAnsiTheme="majorBidi" w:cstheme="majorBidi"/>
-          <w:sz w:val="28"/>
-          <w:szCs w:val="28"/>
-        </w:rPr>
-        <w:t>Multithreading </w:t>
-      </w:r>
-    </w:p>
-    <w:p>
-      <w:pPr>
-        <w:pStyle w:val="ListParagraph"/>
-        <w:numPr>
-          <w:ilvl w:val="0"/>
-          <w:numId w:val="15"/>
-        </w:numPr>
-        <w:spacing w:line="240" w:lineRule="auto"/>
-        <w:rPr>
-          <w:rFonts w:asciiTheme="majorBidi" w:hAnsiTheme="majorBidi" w:cstheme="majorBidi"/>
-          <w:sz w:val="28"/>
-          <w:szCs w:val="28"/>
-        </w:rPr>
-      </w:pPr>
-      <w:r>
-        <w:rPr>
-          <w:rFonts w:asciiTheme="majorBidi" w:hAnsiTheme="majorBidi" w:cstheme="majorBidi"/>
-          <w:sz w:val="28"/>
-          <w:szCs w:val="28"/>
-        </w:rPr>
-        <w:t>N</w:t>
-      </w:r>
-      <w:r>
-        <w:rPr>
-          <w:rFonts w:asciiTheme="majorBidi" w:hAnsiTheme="majorBidi" w:cstheme="majorBidi"/>
-          <w:sz w:val="28"/>
-          <w:szCs w:val="28"/>
-        </w:rPr>
-        <w:t>otification</w:t>
-      </w:r>
-    </w:p>
-    <w:p>
-      <w:pPr>
-        <w:pStyle w:val="Heading2"/>
-        <w:spacing w:line="240" w:lineRule="auto"/>
-      </w:pPr>
-      <w:r>
-        <w:lastRenderedPageBreak/>
-        <w:t>General Concept</w:t>
-      </w:r>
-    </w:p>
-    <w:p>
-      <w:pPr>
-        <w:pStyle w:val="ListParagraph"/>
-        <w:numPr>
-          <w:ilvl w:val="0"/>
-          <w:numId w:val="14"/>
-        </w:numPr>
-        <w:spacing w:line="240" w:lineRule="auto"/>
-        <w:rPr>
-          <w:rFonts w:asciiTheme="majorBidi" w:hAnsiTheme="majorBidi" w:cstheme="majorBidi"/>
-          <w:sz w:val="28"/>
-          <w:szCs w:val="28"/>
-        </w:rPr>
-      </w:pPr>
-      <w:r>
-        <w:rPr>
-          <w:rFonts w:asciiTheme="majorBidi" w:hAnsiTheme="majorBidi" w:cstheme="majorBidi"/>
-          <w:sz w:val="28"/>
-          <w:szCs w:val="28"/>
-        </w:rPr>
-        <w:t>JSON</w:t>
-      </w:r>
-    </w:p>
-    <w:p>
-      <w:pPr>
-        <w:pStyle w:val="ListParagraph"/>
-        <w:numPr>
-          <w:ilvl w:val="0"/>
-          <w:numId w:val="14"/>
-        </w:numPr>
-        <w:spacing w:line="240" w:lineRule="auto"/>
-        <w:rPr>
-          <w:rFonts w:asciiTheme="majorBidi" w:hAnsiTheme="majorBidi" w:cstheme="majorBidi"/>
-          <w:sz w:val="28"/>
-          <w:szCs w:val="28"/>
-        </w:rPr>
-      </w:pPr>
-      <w:r>
-        <w:rPr>
-          <w:rFonts w:asciiTheme="majorBidi" w:hAnsiTheme="majorBidi" w:cstheme="majorBidi"/>
-          <w:sz w:val="28"/>
-          <w:szCs w:val="28"/>
-        </w:rPr>
-        <w:t>Object Oriented Programming</w:t>
-      </w:r>
-    </w:p>
-    <w:p>
-      <w:pPr>
-        <w:pStyle w:val="ListParagraph"/>
-        <w:numPr>
-          <w:ilvl w:val="0"/>
-          <w:numId w:val="14"/>
-        </w:numPr>
-        <w:spacing w:line="240" w:lineRule="auto"/>
-        <w:rPr>
-          <w:rFonts w:asciiTheme="majorBidi" w:hAnsiTheme="majorBidi" w:cstheme="majorBidi"/>
-          <w:sz w:val="28"/>
-          <w:szCs w:val="28"/>
-        </w:rPr>
-      </w:pPr>
-      <w:r>
-        <w:rPr>
-          <w:rFonts w:asciiTheme="majorBidi" w:hAnsiTheme="majorBidi" w:cstheme="majorBidi"/>
-          <w:sz w:val="28"/>
-          <w:szCs w:val="28"/>
-        </w:rPr>
-        <w:t>Design Patterns</w:t>
-      </w:r>
-    </w:p>
-    <w:p>
-      <w:pPr>
-        <w:pStyle w:val="Heading2"/>
-        <w:spacing w:line="240" w:lineRule="auto"/>
-      </w:pPr>
-      <w:r>
-        <w:t>Development Tools</w:t>
-      </w:r>
-    </w:p>
-    <w:p>
-      <w:pPr>
-        <w:pStyle w:val="ListParagraph"/>
-        <w:numPr>
-          <w:ilvl w:val="0"/>
-          <w:numId w:val="13"/>
-        </w:numPr>
-        <w:spacing w:line="240" w:lineRule="auto"/>
-        <w:rPr>
-          <w:rFonts w:asciiTheme="majorBidi" w:hAnsiTheme="majorBidi" w:cstheme="majorBidi"/>
-          <w:sz w:val="28"/>
-          <w:szCs w:val="28"/>
-        </w:rPr>
-      </w:pPr>
-      <w:r>
-        <w:rPr>
-          <w:rFonts w:asciiTheme="majorBidi" w:hAnsiTheme="majorBidi" w:cstheme="majorBidi"/>
-          <w:sz w:val="28"/>
-          <w:szCs w:val="28"/>
-        </w:rPr>
-        <w:t>Android Studio</w:t>
-      </w:r>
-    </w:p>
-    <w:p>
-      <w:pPr>
-        <w:pStyle w:val="ListParagraph"/>
-        <w:numPr>
-          <w:ilvl w:val="0"/>
-          <w:numId w:val="13"/>
-        </w:numPr>
-        <w:pBdr>
-          <w:bottom w:val="single" w:sz="6" w:space="1" w:color="auto"/>
-        </w:pBdr>
-        <w:spacing w:line="240" w:lineRule="auto"/>
-        <w:rPr>
-          <w:rFonts w:asciiTheme="majorBidi" w:hAnsiTheme="majorBidi" w:cstheme="majorBidi"/>
-          <w:sz w:val="28"/>
-          <w:szCs w:val="28"/>
-        </w:rPr>
-      </w:pPr>
-      <w:r>
-        <w:rPr>
-          <w:rFonts w:asciiTheme="majorBidi" w:hAnsiTheme="majorBidi" w:cstheme="majorBidi"/>
-          <w:sz w:val="28"/>
-          <w:szCs w:val="28"/>
-        </w:rPr>
-        <w:t>Git</w:t>
-      </w:r>
-    </w:p>
-    <w:p>
-      <w:pPr>
-        <w:pStyle w:val="Heading1"/>
-        <w:spacing w:line="240" w:lineRule="auto"/>
-        <w:rPr>
-          <w:rFonts w:asciiTheme="majorBidi" w:hAnsiTheme="majorBidi" w:cstheme="majorBidi"/>
-        </w:rPr>
-      </w:pPr>
-      <w:r>
-        <w:rPr>
-          <w:rFonts w:asciiTheme="majorBidi" w:hAnsiTheme="majorBidi" w:cstheme="majorBidi"/>
+          <w:b w:val="0"/>
+          <w:bCs w:val="0"/>
         </w:rPr>
         <w:t>Personal Skills</w:t>
       </w:r>
@@ -1465,8 +1072,15 @@
       <w:pPr>
         <w:pStyle w:val="Heading2"/>
         <w:spacing w:line="240" w:lineRule="auto"/>
+        <w:ind w:left="360"/>
+        <w:rPr>
+          <w:szCs w:val="28"/>
+        </w:rPr>
       </w:pPr>
       <w:r>
+        <w:rPr>
+          <w:szCs w:val="28"/>
+        </w:rPr>
         <w:t>Language</w:t>
       </w:r>
     </w:p>
@@ -1478,6 +1092,7 @@
           <w:numId w:val="16"/>
         </w:numPr>
         <w:spacing w:line="240" w:lineRule="auto"/>
+        <w:ind w:left="1080"/>
         <w:rPr>
           <w:rFonts w:asciiTheme="majorBidi" w:hAnsiTheme="majorBidi" w:cstheme="majorBidi"/>
           <w:sz w:val="28"/>
@@ -1507,7 +1122,23 @@
           <w:szCs w:val="28"/>
         </w:rPr>
         <w:tab/>
-        <w:t>(Mother Language)</w:t>
+        <w:t>(</w:t>
+      </w:r>
+      <w:r>
+        <w:rPr>
+          <w:rFonts w:asciiTheme="majorBidi" w:hAnsiTheme="majorBidi" w:cstheme="majorBidi"/>
+          <w:sz w:val="28"/>
+          <w:szCs w:val="28"/>
+        </w:rPr>
+        <w:t>Mother tongue</w:t>
+      </w:r>
+      <w:r>
+        <w:rPr>
+          <w:rFonts w:asciiTheme="majorBidi" w:hAnsiTheme="majorBidi" w:cstheme="majorBidi"/>
+          <w:sz w:val="28"/>
+          <w:szCs w:val="28"/>
+        </w:rPr>
+        <w:t>)</w:t>
       </w:r>
     </w:p>
     <w:p>
@@ -1518,6 +1149,7 @@
           <w:numId w:val="16"/>
         </w:numPr>
         <w:spacing w:line="240" w:lineRule="auto"/>
+        <w:ind w:left="1080"/>
         <w:rPr>
           <w:rFonts w:asciiTheme="majorBidi" w:hAnsiTheme="majorBidi" w:cstheme="majorBidi"/>
           <w:sz w:val="28"/>
@@ -1554,8 +1186,15 @@
       <w:pPr>
         <w:pStyle w:val="Heading2"/>
         <w:spacing w:line="240" w:lineRule="auto"/>
+        <w:ind w:left="360"/>
+        <w:rPr>
+          <w:szCs w:val="28"/>
+        </w:rPr>
       </w:pPr>
       <w:r>
+        <w:rPr>
+          <w:szCs w:val="28"/>
+        </w:rPr>
         <w:t>Other</w:t>
       </w:r>
     </w:p>
@@ -1566,10 +1205,8 @@
           <w:ilvl w:val="0"/>
           <w:numId w:val="17"/>
         </w:numPr>
-        <w:pBdr>
-          <w:bottom w:val="single" w:sz="6" w:space="3" w:color="auto"/>
-        </w:pBdr>
         <w:spacing w:line="240" w:lineRule="auto"/>
+        <w:ind w:left="1080"/>
         <w:rPr>
           <w:rFonts w:asciiTheme="majorBidi" w:hAnsiTheme="majorBidi" w:cstheme="majorBidi"/>
           <w:sz w:val="28"/>
@@ -1592,10 +1229,8 @@
           <w:ilvl w:val="0"/>
           <w:numId w:val="17"/>
         </w:numPr>
-        <w:pBdr>
-          <w:bottom w:val="single" w:sz="6" w:space="3" w:color="auto"/>
-        </w:pBdr>
         <w:spacing w:line="240" w:lineRule="auto"/>
+        <w:ind w:left="1080"/>
         <w:rPr>
           <w:rFonts w:asciiTheme="majorBidi" w:hAnsiTheme="majorBidi" w:cstheme="majorBidi"/>
           <w:sz w:val="28"/>
@@ -1618,10 +1253,8 @@
           <w:ilvl w:val="0"/>
           <w:numId w:val="17"/>
         </w:numPr>
-        <w:pBdr>
-          <w:bottom w:val="single" w:sz="6" w:space="3" w:color="auto"/>
-        </w:pBdr>
         <w:spacing w:line="240" w:lineRule="auto"/>
+        <w:ind w:left="1080"/>
         <w:rPr>
           <w:rFonts w:asciiTheme="majorBidi" w:hAnsiTheme="majorBidi" w:cstheme="majorBidi"/>
           <w:sz w:val="28"/>
@@ -1636,287 +1269,8 @@
         </w:rPr>
         <w:t>Driving License</w:t>
       </w:r>
-    </w:p>
-    <w:p>
-      <w:pPr>
-        <w:pStyle w:val="Heading1"/>
-        <w:spacing w:line="240" w:lineRule="auto"/>
-        <w:rPr>
-          <w:rFonts w:asciiTheme="majorBidi" w:hAnsiTheme="majorBidi" w:cstheme="majorBidi"/>
-        </w:rPr>
-      </w:pPr>
-      <w:r>
-        <w:rPr>
-          <w:rFonts w:asciiTheme="majorBidi" w:hAnsiTheme="majorBidi" w:cstheme="majorBidi"/>
-        </w:rPr>
-        <w:t>Work History</w:t>
-      </w:r>
-    </w:p>
-    <w:tbl>
-      <w:tblPr>
-        <w:tblStyle w:val="TableGrid"/>
-        <w:tblW w:w="0" w:type="auto"/>
-        <w:tblBorders>
-          <w:top w:val="none" w:sz="0" w:space="0" w:color="auto"/>
-          <w:left w:val="none" w:sz="0" w:space="0" w:color="auto"/>
-          <w:bottom w:val="none" w:sz="0" w:space="0" w:color="auto"/>
-          <w:right w:val="none" w:sz="0" w:space="0" w:color="auto"/>
-          <w:insideV w:val="none" w:sz="0" w:space="0" w:color="auto"/>
-        </w:tblBorders>
-        <w:tblLook w:val="04A0" w:firstRow="1" w:lastRow="0" w:firstColumn="1" w:lastColumn="0" w:noHBand="0" w:noVBand="1"/>
-      </w:tblPr>
-      <w:tblGrid>
-        <w:gridCol w:w="3595"/>
-        <w:gridCol w:w="6862"/>
-      </w:tblGrid>
-      <w:tr>
-        <w:tc>
-          <w:tcPr>
-            <w:tcW w:w="3595" w:type="dxa"/>
-          </w:tcPr>
-          <w:p>
-            <w:pPr>
-              <w:rPr>
-                <w:rFonts w:asciiTheme="majorBidi" w:hAnsiTheme="majorBidi" w:cstheme="majorBidi"/>
-                <w:sz w:val="28"/>
-                <w:szCs w:val="28"/>
-              </w:rPr>
-            </w:pPr>
-            <w:r>
-              <w:rPr>
-                <w:rFonts w:asciiTheme="majorBidi" w:hAnsiTheme="majorBidi" w:cstheme="majorBidi"/>
-                <w:sz w:val="28"/>
-                <w:szCs w:val="28"/>
-              </w:rPr>
-              <w:t>May 2016 ~ May 2017</w:t>
-            </w:r>
-          </w:p>
-        </w:tc>
-        <w:tc>
-          <w:tcPr>
-            <w:tcW w:w="6862" w:type="dxa"/>
-          </w:tcPr>
-          <w:p>
-            <w:pPr>
-              <w:rPr>
-                <w:rFonts w:asciiTheme="majorBidi" w:hAnsiTheme="majorBidi" w:cstheme="majorBidi"/>
-                <w:sz w:val="28"/>
-                <w:szCs w:val="28"/>
-              </w:rPr>
-            </w:pPr>
-            <w:r>
-              <w:rPr>
-                <w:rFonts w:asciiTheme="majorBidi" w:hAnsiTheme="majorBidi" w:cstheme="majorBidi"/>
-                <w:sz w:val="28"/>
-                <w:szCs w:val="28"/>
-              </w:rPr>
-              <w:t xml:space="preserve">Developer </w:t>
-            </w:r>
-          </w:p>
-          <w:p>
-            <w:pPr>
-              <w:rPr>
-                <w:rFonts w:asciiTheme="majorBidi" w:hAnsiTheme="majorBidi" w:cstheme="majorBidi"/>
-                <w:b/>
-                <w:bCs/>
-                <w:sz w:val="28"/>
-                <w:szCs w:val="28"/>
-              </w:rPr>
-            </w:pPr>
-            <w:proofErr w:type="spellStart"/>
-            <w:r>
-              <w:rPr>
-                <w:rFonts w:asciiTheme="majorBidi" w:hAnsiTheme="majorBidi" w:cstheme="majorBidi"/>
-                <w:b/>
-                <w:bCs/>
-                <w:color w:val="262626" w:themeColor="text1" w:themeTint="D9"/>
-                <w:sz w:val="28"/>
-                <w:szCs w:val="28"/>
-              </w:rPr>
-              <w:t>Jisr</w:t>
-            </w:r>
-            <w:proofErr w:type="spellEnd"/>
-            <w:r>
-              <w:rPr>
-                <w:rFonts w:asciiTheme="majorBidi" w:hAnsiTheme="majorBidi" w:cstheme="majorBidi"/>
-                <w:b/>
-                <w:bCs/>
-                <w:color w:val="262626" w:themeColor="text1" w:themeTint="D9"/>
-                <w:sz w:val="28"/>
-                <w:szCs w:val="28"/>
-              </w:rPr>
-              <w:t xml:space="preserve"> Labs, Alexandria Egypt</w:t>
-            </w:r>
-          </w:p>
-        </w:tc>
-      </w:tr>
-      <w:tr>
-        <w:tc>
-          <w:tcPr>
-            <w:tcW w:w="3595" w:type="dxa"/>
-          </w:tcPr>
-          <w:p>
-            <w:pPr>
-              <w:rPr>
-                <w:rFonts w:asciiTheme="majorBidi" w:hAnsiTheme="majorBidi" w:cstheme="majorBidi"/>
-                <w:sz w:val="28"/>
-                <w:szCs w:val="28"/>
-              </w:rPr>
-            </w:pPr>
-            <w:r>
-              <w:rPr>
-                <w:rFonts w:asciiTheme="majorBidi" w:hAnsiTheme="majorBidi" w:cstheme="majorBidi"/>
-                <w:sz w:val="28"/>
-                <w:szCs w:val="28"/>
-              </w:rPr>
-              <w:t>Oct 2015 ~ Dec 2015</w:t>
-            </w:r>
-          </w:p>
-        </w:tc>
-        <w:tc>
-          <w:tcPr>
-            <w:tcW w:w="6862" w:type="dxa"/>
-          </w:tcPr>
-          <w:p>
-            <w:pPr>
-              <w:rPr>
-                <w:rFonts w:asciiTheme="majorBidi" w:hAnsiTheme="majorBidi" w:cstheme="majorBidi"/>
-                <w:sz w:val="28"/>
-                <w:szCs w:val="28"/>
-              </w:rPr>
-            </w:pPr>
-            <w:r>
-              <w:rPr>
-                <w:rFonts w:asciiTheme="majorBidi" w:hAnsiTheme="majorBidi" w:cstheme="majorBidi"/>
-                <w:sz w:val="28"/>
-                <w:szCs w:val="28"/>
-              </w:rPr>
-              <w:t>Developer [Training]</w:t>
-            </w:r>
-          </w:p>
-          <w:p>
-            <w:pPr>
-              <w:rPr>
-                <w:rFonts w:asciiTheme="majorBidi" w:hAnsiTheme="majorBidi" w:cstheme="majorBidi"/>
-                <w:sz w:val="28"/>
-                <w:szCs w:val="28"/>
-              </w:rPr>
-            </w:pPr>
-            <w:r>
-              <w:rPr>
-                <w:rFonts w:asciiTheme="majorBidi" w:hAnsiTheme="majorBidi" w:cstheme="majorBidi"/>
-                <w:b/>
-                <w:bCs/>
-                <w:sz w:val="28"/>
-                <w:szCs w:val="28"/>
-              </w:rPr>
-              <w:t>Desert Fox, Cairo Egypt</w:t>
-            </w:r>
-            <w:bookmarkStart w:id="0" w:name="_GoBack"/>
-            <w:bookmarkEnd w:id="0"/>
-          </w:p>
-        </w:tc>
-      </w:tr>
-      <w:tr>
-        <w:tc>
-          <w:tcPr>
-            <w:tcW w:w="3595" w:type="dxa"/>
-          </w:tcPr>
-          <w:p>
-            <w:pPr>
-              <w:rPr>
-                <w:rFonts w:asciiTheme="majorBidi" w:hAnsiTheme="majorBidi" w:cstheme="majorBidi"/>
-                <w:sz w:val="28"/>
-                <w:szCs w:val="28"/>
-              </w:rPr>
-            </w:pPr>
-            <w:r>
-              <w:rPr>
-                <w:rFonts w:asciiTheme="majorBidi" w:hAnsiTheme="majorBidi" w:cstheme="majorBidi"/>
-                <w:sz w:val="28"/>
-                <w:szCs w:val="28"/>
-              </w:rPr>
-              <w:t>Feb 2014 ~ Jul 2015</w:t>
-            </w:r>
-          </w:p>
-        </w:tc>
-        <w:tc>
-          <w:tcPr>
-            <w:tcW w:w="6862" w:type="dxa"/>
-          </w:tcPr>
-          <w:p>
-            <w:pPr>
-              <w:rPr>
-                <w:rFonts w:asciiTheme="majorBidi" w:hAnsiTheme="majorBidi" w:cstheme="majorBidi"/>
-                <w:sz w:val="28"/>
-                <w:szCs w:val="28"/>
-              </w:rPr>
-            </w:pPr>
-            <w:r>
-              <w:rPr>
-                <w:rFonts w:asciiTheme="majorBidi" w:hAnsiTheme="majorBidi" w:cstheme="majorBidi"/>
-                <w:sz w:val="28"/>
-                <w:szCs w:val="28"/>
-              </w:rPr>
-              <w:t>IT support</w:t>
-            </w:r>
-          </w:p>
-          <w:p>
-            <w:pPr>
-              <w:rPr>
-                <w:rFonts w:asciiTheme="majorBidi" w:hAnsiTheme="majorBidi" w:cstheme="majorBidi"/>
-                <w:sz w:val="28"/>
-                <w:szCs w:val="28"/>
-              </w:rPr>
-            </w:pPr>
-            <w:r>
-              <w:rPr>
-                <w:rFonts w:asciiTheme="majorBidi" w:hAnsiTheme="majorBidi" w:cstheme="majorBidi"/>
-                <w:b/>
-                <w:bCs/>
-                <w:color w:val="000000" w:themeColor="text1"/>
-                <w:sz w:val="28"/>
-                <w:szCs w:val="28"/>
-              </w:rPr>
-              <w:t>Arab Creativity, Riyadh Saudi Arabia</w:t>
-            </w:r>
-          </w:p>
-        </w:tc>
-      </w:tr>
-    </w:tbl>
-    <w:p>
-      <w:pPr>
-        <w:pBdr>
-          <w:bottom w:val="single" w:sz="6" w:space="1" w:color="auto"/>
-        </w:pBdr>
-        <w:spacing w:line="240" w:lineRule="auto"/>
-        <w:rPr>
-          <w:rFonts w:asciiTheme="majorBidi" w:hAnsiTheme="majorBidi" w:cstheme="majorBidi"/>
-        </w:rPr>
-      </w:pPr>
-    </w:p>
-    <w:p>
-      <w:pPr>
-        <w:tabs>
-          <w:tab w:val="left" w:pos="2535"/>
-        </w:tabs>
-        <w:spacing w:line="240" w:lineRule="auto"/>
-        <w:rPr>
-          <w:rFonts w:asciiTheme="majorBidi" w:hAnsiTheme="majorBidi" w:cstheme="majorBidi"/>
-          <w:noProof/>
-          <w:sz w:val="2"/>
-          <w:szCs w:val="2"/>
-        </w:rPr>
-      </w:pPr>
-      <w:r>
-        <w:rPr>
-          <w:rFonts w:asciiTheme="majorBidi" w:hAnsiTheme="majorBidi" w:cstheme="majorBidi"/>
-          <w:noProof/>
-          <w:sz w:val="2"/>
-          <w:szCs w:val="2"/>
-        </w:rPr>
-        <w:t>d</w:t>
-      </w:r>
+      <w:bookmarkStart w:id="0" w:name="_GoBack"/>
+      <w:bookmarkEnd w:id="0"/>
     </w:p>
     <w:sectPr>
       <w:pgSz w:w="11907" w:h="16839" w:code="9"/>
@@ -1951,70 +1305,70 @@
         <v:path o:extrusionok="f" gradientshapeok="t" o:connecttype="rect"/>
         <o:lock v:ext="edit" aspectratio="t"/>
       </v:shapetype>
-      <v:shape id="_x0000_i1086" type="#_x0000_t75" style="width:39.75pt;height:38.4pt;visibility:visible;mso-wrap-style:square" o:bullet="t">
+      <v:shape id="_x0000_i1736" type="#_x0000_t75" style="width:39.75pt;height:38.25pt;visibility:visible;mso-wrap-style:square" o:bullet="t">
         <v:imagedata r:id="rId1" o:title="" croptop="-1f" cropbottom="8323f"/>
       </v:shape>
     </w:pict>
   </w:numPicBullet>
   <w:numPicBullet w:numPicBulletId="1">
     <w:pict>
-      <v:shape id="_x0000_i1087" type="#_x0000_t75" style="width:50.75pt;height:41.85pt;visibility:visible;mso-wrap-style:square" o:bullet="t">
+      <v:shape id="_x0000_i1737" type="#_x0000_t75" style="width:51pt;height:42pt;visibility:visible;mso-wrap-style:square" o:bullet="t">
         <v:imagedata r:id="rId2" o:title="" croptop="1f" cropbottom="10867f"/>
       </v:shape>
     </w:pict>
   </w:numPicBullet>
   <w:numPicBullet w:numPicBulletId="2">
     <w:pict>
-      <v:shape id="_x0000_i1088" type="#_x0000_t75" style="width:45.95pt;height:37.7pt;visibility:visible;mso-wrap-style:square" o:bullet="t">
+      <v:shape id="_x0000_i1738" type="#_x0000_t75" style="width:46.5pt;height:37.5pt;visibility:visible;mso-wrap-style:square" o:bullet="t">
         <v:imagedata r:id="rId3" o:title="" croptop="6314f" cropbottom="4381f" cropleft="7604f" cropright="5335f"/>
       </v:shape>
     </w:pict>
   </w:numPicBullet>
   <w:numPicBullet w:numPicBulletId="3">
     <w:pict>
-      <v:shape id="_x0000_i1089" type="#_x0000_t75" style="width:41.85pt;height:47.3pt;visibility:visible;mso-wrap-style:square" o:bullet="t">
+      <v:shape id="_x0000_i1739" type="#_x0000_t75" style="width:42pt;height:47.25pt;visibility:visible;mso-wrap-style:square" o:bullet="t">
         <v:imagedata r:id="rId4" o:title="" croptop="4166f" cropbottom="8669f" cropleft="9882f" cropright="4657f"/>
       </v:shape>
     </w:pict>
   </w:numPicBullet>
   <w:numPicBullet w:numPicBulletId="4">
     <w:pict>
-      <v:shape id="_x0000_i1090" type="#_x0000_t75" alt="http://collegediderot.fr/siteweb/images/stories/e-services/AppletsIcons/OPAC.png" style="width:512.25pt;height:512.25pt;visibility:visible;mso-wrap-style:square" o:bullet="t">
+      <v:shape id="_x0000_i1740" type="#_x0000_t75" alt="http://collegediderot.fr/siteweb/images/stories/e-services/AppletsIcons/OPAC.png" style="width:513pt;height:513pt;visibility:visible;mso-wrap-style:square" o:bullet="t">
         <v:imagedata r:id="rId5" o:title="OPAC" croptop="8491f" cropbottom="11236f" cropleft="8448f" cropright="8233f"/>
       </v:shape>
     </w:pict>
   </w:numPicBullet>
   <w:numPicBullet w:numPicBulletId="5">
     <w:pict>
-      <v:shape id="_x0000_i1091" type="#_x0000_t75" style="width:384pt;height:384pt;visibility:visible;mso-wrap-style:square" o:bullet="t">
+      <v:shape id="_x0000_i1741" type="#_x0000_t75" style="width:383.25pt;height:383.25pt;visibility:visible;mso-wrap-style:square" o:bullet="t">
         <v:imagedata r:id="rId6" o:title="person"/>
       </v:shape>
     </w:pict>
   </w:numPicBullet>
   <w:numPicBullet w:numPicBulletId="6">
     <w:pict>
-      <v:shape id="_x0000_i1092" type="#_x0000_t75" style="width:512.25pt;height:512.25pt;visibility:visible;mso-wrap-style:square" o:bullet="t">
+      <v:shape id="_x0000_i1742" type="#_x0000_t75" style="width:513pt;height:513pt;visibility:visible;mso-wrap-style:square" o:bullet="t">
         <v:imagedata r:id="rId7" o:title="work experiance"/>
       </v:shape>
     </w:pict>
   </w:numPicBullet>
   <w:numPicBullet w:numPicBulletId="7">
     <w:pict>
-      <v:shape id="_x0000_i1093" type="#_x0000_t75" style="width:384pt;height:384pt;visibility:visible;mso-wrap-style:square" o:bullet="t">
+      <v:shape id="_x0000_i1743" type="#_x0000_t75" style="width:383.25pt;height:383.25pt;visibility:visible;mso-wrap-style:square" o:bullet="t">
         <v:imagedata r:id="rId8" o:title="training-512"/>
       </v:shape>
     </w:pict>
   </w:numPicBullet>
   <w:numPicBullet w:numPicBulletId="8">
     <w:pict>
-      <v:shape id="_x0000_i1094" type="#_x0000_t75" style="width:384pt;height:384pt;visibility:visible;mso-wrap-style:square" o:bullet="t">
+      <v:shape id="_x0000_i1744" type="#_x0000_t75" style="width:383.25pt;height:383.25pt;visibility:visible;mso-wrap-style:square" o:bullet="t">
         <v:imagedata r:id="rId9" o:title="graduation-cap-512"/>
       </v:shape>
     </w:pict>
   </w:numPicBullet>
   <w:numPicBullet w:numPicBulletId="9">
     <w:pict>
-      <v:shape id="_x0000_i1095" type="#_x0000_t75" style="width:384pt;height:384pt;visibility:visible;mso-wrap-style:square" o:bullet="t">
+      <v:shape id="_x0000_i1745" type="#_x0000_t75" style="width:383.25pt;height:383.25pt;visibility:visible;mso-wrap-style:square" o:bullet="t">
         <v:imagedata r:id="rId10" o:title="skill"/>
       </v:shape>
     </w:pict>
@@ -3153,7 +2507,7 @@
   <w:abstractNum w:abstractNumId="9" w15:restartNumberingAfterBreak="0">
     <w:nsid w:val="3D3B512B"/>
     <w:multiLevelType w:val="hybridMultilevel"/>
-    <w:tmpl w:val="44F2880A"/>
+    <w:tmpl w:val="FDDEC2C0"/>
     <w:lvl w:ilvl="0" w:tplc="04090001">
       <w:start w:val="1"/>
       <w:numFmt w:val="bullet"/>
@@ -4904,10 +4258,31 @@
       <w:szCs w:val="24"/>
     </w:rPr>
   </w:style>
+  <w:style w:type="paragraph" w:styleId="Heading5">
+    <w:name w:val="heading 5"/>
+    <w:basedOn w:val="Normal"/>
+    <w:next w:val="Normal"/>
+    <w:link w:val="Heading5Char"/>
+    <w:uiPriority w:val="9"/>
+    <w:unhideWhenUsed/>
+    <w:qFormat/>
+    <w:rsid w:val="00E518AF"/>
+    <w:pPr>
+      <w:keepNext/>
+      <w:spacing w:line="240" w:lineRule="auto"/>
+      <w:outlineLvl w:val="4"/>
+    </w:pPr>
+    <w:rPr>
+      <w:rFonts w:asciiTheme="majorBidi" w:hAnsiTheme="majorBidi" w:cstheme="majorBidi"/>
+      <w:b/>
+      <w:bCs/>
+      <w:sz w:val="32"/>
+      <w:szCs w:val="32"/>
+    </w:rPr>
+  </w:style>
   <w:style w:type="character" w:default="1" w:styleId="DefaultParagraphFont">
     <w:name w:val="Default Paragraph Font"/>
     <w:uiPriority w:val="1"/>
-    <w:semiHidden/>
     <w:unhideWhenUsed/>
   </w:style>
   <w:style w:type="table" w:default="1" w:styleId="TableNormal">
@@ -5060,6 +4435,68 @@
       <w:color w:val="2E74B5" w:themeColor="accent1" w:themeShade="BF"/>
       <w:sz w:val="28"/>
       <w:szCs w:val="26"/>
+    </w:rPr>
+  </w:style>
+  <w:style w:type="paragraph" w:styleId="HTMLPreformatted">
+    <w:name w:val="HTML Preformatted"/>
+    <w:basedOn w:val="Normal"/>
+    <w:link w:val="HTMLPreformattedChar"/>
+    <w:uiPriority w:val="99"/>
+    <w:semiHidden/>
+    <w:unhideWhenUsed/>
+    <w:rsid w:val="00AB73DC"/>
+    <w:pPr>
+      <w:tabs>
+        <w:tab w:val="left" w:pos="916"/>
+        <w:tab w:val="left" w:pos="1832"/>
+        <w:tab w:val="left" w:pos="2748"/>
+        <w:tab w:val="left" w:pos="3664"/>
+        <w:tab w:val="left" w:pos="4580"/>
+        <w:tab w:val="left" w:pos="5496"/>
+        <w:tab w:val="left" w:pos="6412"/>
+        <w:tab w:val="left" w:pos="7328"/>
+        <w:tab w:val="left" w:pos="8244"/>
+        <w:tab w:val="left" w:pos="9160"/>
+        <w:tab w:val="left" w:pos="10076"/>
+        <w:tab w:val="left" w:pos="10992"/>
+        <w:tab w:val="left" w:pos="11908"/>
+        <w:tab w:val="left" w:pos="12824"/>
+        <w:tab w:val="left" w:pos="13740"/>
+        <w:tab w:val="left" w:pos="14656"/>
+      </w:tabs>
+      <w:spacing w:after="0" w:line="240" w:lineRule="auto"/>
+    </w:pPr>
+    <w:rPr>
+      <w:rFonts w:ascii="Courier New" w:eastAsia="Times New Roman" w:hAnsi="Courier New" w:cs="Courier New"/>
+      <w:sz w:val="20"/>
+      <w:szCs w:val="20"/>
+    </w:rPr>
+  </w:style>
+  <w:style w:type="character" w:customStyle="1" w:styleId="HTMLPreformattedChar">
+    <w:name w:val="HTML Preformatted Char"/>
+    <w:basedOn w:val="DefaultParagraphFont"/>
+    <w:link w:val="HTMLPreformatted"/>
+    <w:uiPriority w:val="99"/>
+    <w:semiHidden/>
+    <w:rsid w:val="00AB73DC"/>
+    <w:rPr>
+      <w:rFonts w:ascii="Courier New" w:eastAsia="Times New Roman" w:hAnsi="Courier New" w:cs="Courier New"/>
+      <w:sz w:val="20"/>
+      <w:szCs w:val="20"/>
+    </w:rPr>
+  </w:style>
+  <w:style w:type="character" w:customStyle="1" w:styleId="Heading5Char">
+    <w:name w:val="Heading 5 Char"/>
+    <w:basedOn w:val="DefaultParagraphFont"/>
+    <w:link w:val="Heading5"/>
+    <w:uiPriority w:val="9"/>
+    <w:rsid w:val="00E518AF"/>
+    <w:rPr>
+      <w:rFonts w:asciiTheme="majorBidi" w:hAnsiTheme="majorBidi" w:cstheme="majorBidi"/>
+      <w:b/>
+      <w:bCs/>
+      <w:sz w:val="32"/>
+      <w:szCs w:val="32"/>
     </w:rPr>
   </w:style>
 </w:styles>

</xml_diff>